<commit_message>
major re-write of app note doc
git-svn-id: https://quarchserver4.ds.quarch.com/svn/Software/Application%20Notes/AN-022%20-%20QIS%20Automation%20and%20post%20processing%20example/Trunk@6461 265bcc82-57df-11dd-8522-2d0c19f12d9e
</commit_message>
<xml_diff>
--- a/AN-022 - QIS Automation and post processing.docx
+++ b/AN-022 - QIS Automation and post processing.docx
@@ -1,6 +1,6 @@
 
 <file path=word/document.xml><?xml version="1.0" encoding="utf-8"?>
-<w:document xmlns:wpc="http://schemas.microsoft.com/office/word/2010/wordprocessingCanvas" xmlns:cx="http://schemas.microsoft.com/office/drawing/2014/chartex" xmlns:cx1="http://schemas.microsoft.com/office/drawing/2015/9/8/chartex" xmlns:cx2="http://schemas.microsoft.com/office/drawing/2015/10/21/chartex" xmlns:cx3="http://schemas.microsoft.com/office/drawing/2016/5/9/chartex" xmlns:cx4="http://schemas.microsoft.com/office/drawing/2016/5/10/chartex" xmlns:cx5="http://schemas.microsoft.com/office/drawing/2016/5/11/chartex" xmlns:cx6="http://schemas.microsoft.com/office/drawing/2016/5/12/chartex" xmlns:cx7="http://schemas.microsoft.com/office/drawing/2016/5/13/chartex" xmlns:cx8="http://schemas.microsoft.com/office/drawing/2016/5/14/chartex" xmlns:mc="http://schemas.openxmlformats.org/markup-compatibility/2006" xmlns:aink="http://schemas.microsoft.com/office/drawing/2016/ink" xmlns:am3d="http://schemas.microsoft.com/office/drawing/2017/model3d" xmlns:o="urn:schemas-microsoft-com:office:office" xmlns:r="http://schemas.openxmlformats.org/officeDocument/2006/relationships" xmlns:m="http://schemas.openxmlformats.org/officeDocument/2006/math" xmlns:v="urn:schemas-microsoft-com:vml" xmlns:wp14="http://schemas.microsoft.com/office/word/2010/wordprocessingDrawing" xmlns:wp="http://schemas.openxmlformats.org/drawingml/2006/wordprocessingDrawing" xmlns:w10="urn:schemas-microsoft-com:office:word" xmlns:w="http://schemas.openxmlformats.org/wordprocessingml/2006/main" xmlns:w14="http://schemas.microsoft.com/office/word/2010/wordml" xmlns:w15="http://schemas.microsoft.com/office/word/2012/wordml" xmlns:w16cid="http://schemas.microsoft.com/office/word/2016/wordml/cid" xmlns:w16se="http://schemas.microsoft.com/office/word/2015/wordml/symex" xmlns:wpg="http://schemas.microsoft.com/office/word/2010/wordprocessingGroup" xmlns:wpi="http://schemas.microsoft.com/office/word/2010/wordprocessingInk" xmlns:wne="http://schemas.microsoft.com/office/word/2006/wordml" xmlns:wps="http://schemas.microsoft.com/office/word/2010/wordprocessingShape" mc:Ignorable="w14 w15 w16se w16cid wp14">
+<w:document xmlns:wpc="http://schemas.microsoft.com/office/word/2010/wordprocessingCanvas" xmlns:cx="http://schemas.microsoft.com/office/drawing/2014/chartex" xmlns:cx1="http://schemas.microsoft.com/office/drawing/2015/9/8/chartex" xmlns:cx2="http://schemas.microsoft.com/office/drawing/2015/10/21/chartex" xmlns:cx3="http://schemas.microsoft.com/office/drawing/2016/5/9/chartex" xmlns:cx4="http://schemas.microsoft.com/office/drawing/2016/5/10/chartex" xmlns:cx5="http://schemas.microsoft.com/office/drawing/2016/5/11/chartex" xmlns:cx6="http://schemas.microsoft.com/office/drawing/2016/5/12/chartex" xmlns:cx7="http://schemas.microsoft.com/office/drawing/2016/5/13/chartex" xmlns:cx8="http://schemas.microsoft.com/office/drawing/2016/5/14/chartex" xmlns:mc="http://schemas.openxmlformats.org/markup-compatibility/2006" xmlns:aink="http://schemas.microsoft.com/office/drawing/2016/ink" xmlns:am3d="http://schemas.microsoft.com/office/drawing/2017/model3d" xmlns:o="urn:schemas-microsoft-com:office:office" xmlns:oel="http://schemas.microsoft.com/office/2019/extlst" xmlns:r="http://schemas.openxmlformats.org/officeDocument/2006/relationships" xmlns:m="http://schemas.openxmlformats.org/officeDocument/2006/math" xmlns:v="urn:schemas-microsoft-com:vml" xmlns:wp14="http://schemas.microsoft.com/office/word/2010/wordprocessingDrawing" xmlns:wp="http://schemas.openxmlformats.org/drawingml/2006/wordprocessingDrawing" xmlns:w10="urn:schemas-microsoft-com:office:word" xmlns:w="http://schemas.openxmlformats.org/wordprocessingml/2006/main" xmlns:w14="http://schemas.microsoft.com/office/word/2010/wordml" xmlns:w15="http://schemas.microsoft.com/office/word/2012/wordml" xmlns:w16cex="http://schemas.microsoft.com/office/word/2018/wordml/cex" xmlns:w16cid="http://schemas.microsoft.com/office/word/2016/wordml/cid" xmlns:w16="http://schemas.microsoft.com/office/word/2018/wordml" xmlns:w16sdtdh="http://schemas.microsoft.com/office/word/2020/wordml/sdtdatahash" xmlns:w16se="http://schemas.microsoft.com/office/word/2015/wordml/symex" xmlns:wpg="http://schemas.microsoft.com/office/word/2010/wordprocessingGroup" xmlns:wpi="http://schemas.microsoft.com/office/word/2010/wordprocessingInk" xmlns:wne="http://schemas.microsoft.com/office/word/2006/wordml" xmlns:wps="http://schemas.microsoft.com/office/word/2010/wordprocessingShape" mc:Ignorable="w14 w15 w16se w16cid w16 w16cex w16sdtdh wp14">
   <w:body>
     <w:p>
       <w:bookmarkStart w:id="0" w:name="_Toc168887959"/>
@@ -104,10 +104,10 @@
         <w:pStyle w:val="ManualTitle"/>
       </w:pPr>
       <w:r>
-        <w:t>AN-01</w:t>
-      </w:r>
-      <w:r>
-        <w:t>7</w:t>
+        <w:t>AN-0</w:t>
+      </w:r>
+      <w:r>
+        <w:t>22</w:t>
       </w:r>
     </w:p>
     <w:p>
@@ -179,8 +179,6 @@
       <w:pPr>
         <w:pStyle w:val="Centredimage"/>
       </w:pPr>
-      <w:bookmarkStart w:id="44" w:name="_GoBack"/>
-      <w:bookmarkEnd w:id="44"/>
       <w:r>
         <w:drawing>
           <wp:inline distT="0" distB="0" distL="0" distR="0" wp14:anchorId="56311F47" wp14:editId="3589D683">
@@ -228,33 +226,34 @@
       <w:pPr>
         <w:pStyle w:val="Heading1"/>
       </w:pPr>
-      <w:bookmarkStart w:id="45" w:name="_Toc260389311"/>
-      <w:bookmarkStart w:id="46" w:name="_Toc262028175"/>
-      <w:bookmarkStart w:id="47" w:name="_Toc262029014"/>
-      <w:bookmarkStart w:id="48" w:name="_Toc262048129"/>
-      <w:bookmarkStart w:id="49" w:name="_Toc262048517"/>
-      <w:bookmarkStart w:id="50" w:name="_Toc262048569"/>
-      <w:bookmarkStart w:id="51" w:name="_Toc276715494"/>
-      <w:bookmarkStart w:id="52" w:name="_Toc276715534"/>
-      <w:bookmarkStart w:id="53" w:name="_Toc276716140"/>
-      <w:bookmarkStart w:id="54" w:name="_Toc276720080"/>
-      <w:bookmarkStart w:id="55" w:name="_Toc277602561"/>
+      <w:bookmarkStart w:id="44" w:name="_Toc260389311"/>
+      <w:bookmarkStart w:id="45" w:name="_Toc262028175"/>
+      <w:bookmarkStart w:id="46" w:name="_Toc262029014"/>
+      <w:bookmarkStart w:id="47" w:name="_Toc262048129"/>
+      <w:bookmarkStart w:id="48" w:name="_Toc262048517"/>
+      <w:bookmarkStart w:id="49" w:name="_Toc262048569"/>
+      <w:bookmarkStart w:id="50" w:name="_Toc276715494"/>
+      <w:bookmarkStart w:id="51" w:name="_Toc276715534"/>
+      <w:bookmarkStart w:id="52" w:name="_Toc276716140"/>
+      <w:bookmarkStart w:id="53" w:name="_Toc276720080"/>
+      <w:bookmarkStart w:id="54" w:name="_Toc277602561"/>
       <w:bookmarkEnd w:id="37"/>
       <w:r>
         <w:br w:type="page"/>
       </w:r>
-      <w:bookmarkStart w:id="56" w:name="_Toc359856653"/>
-      <w:bookmarkStart w:id="57" w:name="_Toc362960378"/>
-      <w:bookmarkStart w:id="58" w:name="_Toc372718893"/>
-      <w:bookmarkStart w:id="59" w:name="_Toc372718921"/>
-      <w:bookmarkStart w:id="60" w:name="_Toc372718985"/>
-      <w:bookmarkStart w:id="61" w:name="_Toc372720479"/>
-      <w:bookmarkStart w:id="62" w:name="_Toc465168329"/>
-      <w:bookmarkStart w:id="63" w:name="_Toc526171864"/>
+      <w:bookmarkStart w:id="55" w:name="_Toc359856653"/>
+      <w:bookmarkStart w:id="56" w:name="_Toc362960378"/>
+      <w:bookmarkStart w:id="57" w:name="_Toc372718893"/>
+      <w:bookmarkStart w:id="58" w:name="_Toc372718921"/>
+      <w:bookmarkStart w:id="59" w:name="_Toc372718985"/>
+      <w:bookmarkStart w:id="60" w:name="_Toc372720479"/>
+      <w:bookmarkStart w:id="61" w:name="_Toc465168329"/>
+      <w:bookmarkStart w:id="62" w:name="_Toc526171864"/>
       <w:r>
         <w:lastRenderedPageBreak/>
         <w:t>Change History</w:t>
       </w:r>
+      <w:bookmarkEnd w:id="44"/>
       <w:bookmarkEnd w:id="45"/>
       <w:bookmarkEnd w:id="46"/>
       <w:bookmarkEnd w:id="47"/>
@@ -273,7 +272,6 @@
       <w:bookmarkEnd w:id="60"/>
       <w:bookmarkEnd w:id="61"/>
       <w:bookmarkEnd w:id="62"/>
-      <w:bookmarkEnd w:id="63"/>
     </w:p>
     <w:tbl>
       <w:tblPr>
@@ -290,8 +288,8 @@
       </w:tblPr>
       <w:tblGrid>
         <w:gridCol w:w="992"/>
-        <w:gridCol w:w="2592"/>
-        <w:gridCol w:w="5432"/>
+        <w:gridCol w:w="2593"/>
+        <w:gridCol w:w="5431"/>
       </w:tblGrid>
       <w:tr>
         <w:tc>
@@ -327,7 +325,7 @@
             <w:tcW w:w="993" w:type="dxa"/>
           </w:tcPr>
           <w:p>
-            <w:ins w:id="64" w:author="Comparison" w:date="2019-05-09T12:34:00Z">
+            <w:ins w:id="63" w:author="Comparison" w:date="2019-05-09T12:34:00Z">
               <w:r>
                 <w:t>1.1</w:t>
               </w:r>
@@ -339,7 +337,7 @@
             <w:tcW w:w="2595" w:type="dxa"/>
           </w:tcPr>
           <w:p>
-            <w:ins w:id="65" w:author="Comparison" w:date="2019-05-09T12:34:00Z">
+            <w:ins w:id="64" w:author="Comparison" w:date="2019-05-09T12:34:00Z">
               <w:r>
                 <w:t>Feb 2019</w:t>
               </w:r>
@@ -351,7 +349,7 @@
             <w:tcW w:w="5438" w:type="dxa"/>
           </w:tcPr>
           <w:p>
-            <w:ins w:id="66" w:author="Comparison" w:date="2019-05-09T12:34:00Z">
+            <w:ins w:id="65" w:author="Comparison" w:date="2019-05-09T12:34:00Z">
               <w:r>
                 <w:t>Updated to Python 3.x</w:t>
               </w:r>
@@ -386,15 +384,7 @@
           </w:tcPr>
           <w:p>
             <w:r>
-              <w:t xml:space="preserve">Updated for </w:t>
-            </w:r>
-            <w:proofErr w:type="spellStart"/>
-            <w:r>
-              <w:t>quarchpy</w:t>
-            </w:r>
-            <w:proofErr w:type="spellEnd"/>
-            <w:r>
-              <w:t xml:space="preserve"> 2.x</w:t>
+              <w:t>Updated for quarchpy 2.x</w:t>
             </w:r>
           </w:p>
         </w:tc>
@@ -404,19 +394,31 @@
           <w:tcPr>
             <w:tcW w:w="993" w:type="dxa"/>
           </w:tcPr>
-          <w:p/>
+          <w:p>
+            <w:r>
+              <w:t>1.3</w:t>
+            </w:r>
+          </w:p>
         </w:tc>
         <w:tc>
           <w:tcPr>
             <w:tcW w:w="2595" w:type="dxa"/>
           </w:tcPr>
-          <w:p/>
+          <w:p>
+            <w:r>
+              <w:t>November 2022</w:t>
+            </w:r>
+          </w:p>
         </w:tc>
         <w:tc>
           <w:tcPr>
             <w:tcW w:w="5438" w:type="dxa"/>
           </w:tcPr>
-          <w:p/>
+          <w:p>
+            <w:r>
+              <w:t>Updated descriptions and instructions</w:t>
+            </w:r>
+          </w:p>
         </w:tc>
       </w:tr>
       <w:tr>
@@ -1340,7 +1342,21 @@
                 <w:rStyle w:val="Hyperlink"/>
                 <w:noProof/>
               </w:rPr>
-              <w:t>Running the example</w:t>
+              <w:t>Running the exa</w:t>
+            </w:r>
+            <w:r>
+              <w:rPr>
+                <w:rStyle w:val="Hyperlink"/>
+                <w:noProof/>
+              </w:rPr>
+              <w:t>m</w:t>
+            </w:r>
+            <w:r>
+              <w:rPr>
+                <w:rStyle w:val="Hyperlink"/>
+                <w:noProof/>
+              </w:rPr>
+              <w:t>ple</w:t>
             </w:r>
             <w:r>
               <w:rPr>
@@ -1413,46 +1429,37 @@
       <w:r>
         <w:br w:type="page"/>
       </w:r>
-      <w:bookmarkStart w:id="67" w:name="_Toc475542641"/>
-      <w:bookmarkStart w:id="68" w:name="_Toc526171865"/>
+      <w:bookmarkStart w:id="66" w:name="_Toc475542641"/>
+      <w:bookmarkStart w:id="67" w:name="_Toc526171865"/>
       <w:r>
         <w:lastRenderedPageBreak/>
         <w:t>Introduction</w:t>
       </w:r>
+      <w:bookmarkEnd w:id="66"/>
       <w:bookmarkEnd w:id="67"/>
-      <w:bookmarkEnd w:id="68"/>
-    </w:p>
-    <w:p>
-      <w:pPr>
-        <w:ind w:firstLine="720"/>
+    </w:p>
+    <w:p>
+      <w:pPr>
         <w:jc w:val="both"/>
       </w:pPr>
       <w:r>
-        <w:t>Quarch Power Studio (QPS) is a unique system for recording and analyzing power consumption of storage devices.</w:t>
-      </w:r>
-      <w:r>
-        <w:t xml:space="preserve"> </w:t>
-      </w:r>
-      <w:r>
-        <w:t>This application note demonstrates the ability to automate QPS and bring in user data from another source</w:t>
-      </w:r>
-      <w:r>
-        <w:t xml:space="preserve">. </w:t>
-      </w:r>
-      <w:r>
-        <w:t xml:space="preserve">In this example, </w:t>
-      </w:r>
-      <w:r>
-        <w:t>FIO</w:t>
-      </w:r>
-      <w:r>
-        <w:t xml:space="preserve"> is used</w:t>
-      </w:r>
-      <w:r>
-        <w:t xml:space="preserve"> </w:t>
-      </w:r>
-      <w:r>
-        <w:t>to drive traffic to a device and plot both power and performance as part of a fully automated test.</w:t>
+        <w:t>Simple automation allows us to capture data from a power module into a CSV file, and post process it to gain more information.</w:t>
+      </w:r>
+    </w:p>
+    <w:p>
+      <w:pPr>
+        <w:jc w:val="both"/>
+      </w:pPr>
+      <w:r>
+        <w:t>In this example we will capture data at a fast rate then re-sample it to several different slower rates to see how min and max values change at higher averaging levels.</w:t>
+      </w:r>
+    </w:p>
+    <w:p>
+      <w:pPr>
+        <w:jc w:val="both"/>
+      </w:pPr>
+      <w:r>
+        <w:t>This requires a Quarch PPM or PAM and the quarchpy python package</w:t>
       </w:r>
     </w:p>
     <w:p>
@@ -1467,55 +1474,124 @@
       <w:pPr>
         <w:pStyle w:val="Heading1"/>
       </w:pPr>
-      <w:bookmarkStart w:id="69" w:name="_Toc475542642"/>
-      <w:bookmarkStart w:id="70" w:name="_Toc526171866"/>
+      <w:bookmarkStart w:id="68" w:name="_Toc475542642"/>
+      <w:bookmarkStart w:id="69" w:name="_Toc526171866"/>
       <w:r>
         <w:lastRenderedPageBreak/>
         <w:t>Modules Supported</w:t>
       </w:r>
+      <w:bookmarkEnd w:id="68"/>
       <w:bookmarkEnd w:id="69"/>
+    </w:p>
+    <w:p>
+      <w:r>
+        <w:t>XLC power modules</w:t>
+      </w:r>
+    </w:p>
+    <w:p>
+      <w:pPr>
+        <w:pStyle w:val="QBulletlist"/>
+      </w:pPr>
+      <w:r>
+        <w:t>QTL1824 (QTL1824-02A modules do NOT support streaming, but can be upgraded by Quarch)</w:t>
+      </w:r>
+    </w:p>
+    <w:p>
+      <w:pPr>
+        <w:pStyle w:val="QBulletlist"/>
+      </w:pPr>
+      <w:r>
+        <w:t>QTL1847</w:t>
+      </w:r>
+    </w:p>
+    <w:p>
+      <w:r>
+        <w:t>HD power modules</w:t>
+      </w:r>
+    </w:p>
+    <w:p>
+      <w:pPr>
+        <w:pStyle w:val="QBulletlist"/>
+      </w:pPr>
+      <w:r>
+        <w:t>QTL1995</w:t>
+      </w:r>
+    </w:p>
+    <w:p>
+      <w:pPr>
+        <w:pStyle w:val="QBulletlist"/>
+      </w:pPr>
+      <w:r>
+        <w:t>QTL1999</w:t>
+      </w:r>
+    </w:p>
+    <w:p>
+      <w:pPr>
+        <w:pStyle w:val="QBulletlist"/>
+        <w:numPr>
+          <w:ilvl w:val="0"/>
+          <w:numId w:val="0"/>
+        </w:numPr>
+      </w:pPr>
+      <w:r>
+        <w:t>PAM modules</w:t>
+      </w:r>
+    </w:p>
+    <w:p>
+      <w:pPr>
+        <w:pStyle w:val="QBulletlist"/>
+      </w:pPr>
+      <w:r>
+        <w:t>QTL2312</w:t>
+      </w:r>
+    </w:p>
+    <w:p>
+      <w:pPr>
+        <w:spacing w:before="0" w:after="160" w:line="259" w:lineRule="auto"/>
+      </w:pPr>
+    </w:p>
+    <w:p>
+      <w:pPr>
+        <w:pStyle w:val="Heading1"/>
+      </w:pPr>
+      <w:bookmarkStart w:id="70" w:name="_Toc526171867"/>
+      <w:r>
+        <w:t>System</w:t>
+      </w:r>
+      <w:r>
+        <w:t xml:space="preserve"> Supported</w:t>
+      </w:r>
       <w:bookmarkEnd w:id="70"/>
     </w:p>
     <w:p>
       <w:r>
-        <w:t>XLC power modules</w:t>
-      </w:r>
-    </w:p>
-    <w:p>
-      <w:pPr>
-        <w:pStyle w:val="QBulletlist"/>
-      </w:pPr>
-      <w:r>
-        <w:t>QTL1824 (QTL1824-02A modules do NOT support streaming, but can be upgraded by Quarch)</w:t>
-      </w:r>
-    </w:p>
-    <w:p>
-      <w:pPr>
-        <w:pStyle w:val="QBulletlist"/>
-      </w:pPr>
-      <w:r>
-        <w:t>QTL1847</w:t>
-      </w:r>
-    </w:p>
-    <w:p>
-      <w:r>
-        <w:t>HD power modules</w:t>
-      </w:r>
-    </w:p>
-    <w:p>
-      <w:pPr>
-        <w:pStyle w:val="QBulletlist"/>
-      </w:pPr>
-      <w:r>
-        <w:t>QTL1995</w:t>
-      </w:r>
-    </w:p>
-    <w:p>
-      <w:pPr>
-        <w:pStyle w:val="QBulletlist"/>
-      </w:pPr>
-      <w:r>
-        <w:t>QTL1999</w:t>
+        <w:t>This example is written and tested on W</w:t>
+      </w:r>
+      <w:r>
+        <w:t xml:space="preserve">indows, though could </w:t>
+      </w:r>
+      <w:r>
+        <w:t>be used on MacOS and</w:t>
+      </w:r>
+      <w:r>
+        <w:t xml:space="preserve"> Linux </w:t>
+      </w:r>
+      <w:r>
+        <w:t>as long as FIO is installed</w:t>
+      </w:r>
+      <w:r>
+        <w:t>.</w:t>
+      </w:r>
+    </w:p>
+    <w:p>
+      <w:r>
+        <w:t xml:space="preserve">It currently requires Python </w:t>
+      </w:r>
+      <w:r>
+        <w:t>3</w:t>
+      </w:r>
+      <w:r>
+        <w:t>.x</w:t>
       </w:r>
     </w:p>
     <w:p>
@@ -1525,64 +1601,15 @@
     </w:p>
     <w:p>
       <w:pPr>
-        <w:pStyle w:val="Heading1"/>
-      </w:pPr>
-      <w:bookmarkStart w:id="71" w:name="_Toc526171867"/>
-      <w:r>
-        <w:t>System</w:t>
-      </w:r>
-      <w:r>
-        <w:t xml:space="preserve"> Supported</w:t>
+        <w:pStyle w:val="Heading2"/>
+      </w:pPr>
+      <w:bookmarkStart w:id="71" w:name="_Toc512349227"/>
+      <w:bookmarkStart w:id="72" w:name="_Toc526171868"/>
+      <w:r>
+        <w:t>Application Note Example Files</w:t>
       </w:r>
       <w:bookmarkEnd w:id="71"/>
-    </w:p>
-    <w:p>
-      <w:r>
-        <w:t>This example is written and tested on W</w:t>
-      </w:r>
-      <w:r>
-        <w:t xml:space="preserve">indows, though could </w:t>
-      </w:r>
-      <w:r>
-        <w:t>be used on MacOS and</w:t>
-      </w:r>
-      <w:r>
-        <w:t xml:space="preserve"> Linux </w:t>
-      </w:r>
-      <w:r>
-        <w:t>as long as FIO is installed</w:t>
-      </w:r>
-      <w:r>
-        <w:t>.</w:t>
-      </w:r>
-    </w:p>
-    <w:p>
-      <w:r>
-        <w:t xml:space="preserve">It currently requires Python </w:t>
-      </w:r>
-      <w:r>
-        <w:t>3</w:t>
-      </w:r>
-      <w:r>
-        <w:t>.x</w:t>
-      </w:r>
-    </w:p>
-    <w:p>
-      <w:pPr>
-        <w:spacing w:before="0" w:after="160" w:line="259" w:lineRule="auto"/>
-      </w:pPr>
-    </w:p>
-    <w:p>
-      <w:pPr>
-        <w:pStyle w:val="Heading2"/>
-      </w:pPr>
-      <w:bookmarkStart w:id="72" w:name="_Toc512349227"/>
-      <w:bookmarkStart w:id="73" w:name="_Toc526171868"/>
-      <w:r>
-        <w:t>Application Note Example Files</w:t>
-      </w:r>
       <w:bookmarkEnd w:id="72"/>
-      <w:bookmarkEnd w:id="73"/>
     </w:p>
     <w:p>
       <w:pPr>
@@ -1605,7 +1632,16 @@
           <w:color w:val="000000"/>
           <w:szCs w:val="28"/>
         </w:rPr>
-        <w:t>AN-017</w:t>
+        <w:t>AN-0</w:t>
+      </w:r>
+      <w:r>
+        <w:rPr>
+          <w:b/>
+          <w:bCs/>
+          <w:color w:val="000000"/>
+          <w:szCs w:val="28"/>
+        </w:rPr>
+        <w:t>22</w:t>
       </w:r>
       <w:r>
         <w:rPr>
@@ -1627,17 +1663,17 @@
     <w:tbl>
       <w:tblPr>
         <w:tblStyle w:val="TableGrid"/>
-        <w:tblW w:w="0" w:type="auto"/>
+        <w:tblW w:w="9209" w:type="dxa"/>
         <w:tblLook w:val="04A0" w:firstRow="1" w:lastRow="0" w:firstColumn="1" w:lastColumn="0" w:noHBand="0" w:noVBand="1"/>
       </w:tblPr>
       <w:tblGrid>
-        <w:gridCol w:w="3256"/>
-        <w:gridCol w:w="5760"/>
+        <w:gridCol w:w="2284"/>
+        <w:gridCol w:w="6925"/>
       </w:tblGrid>
       <w:tr>
         <w:tc>
           <w:tcPr>
-            <w:tcW w:w="3256" w:type="dxa"/>
+            <w:tcW w:w="2284" w:type="dxa"/>
           </w:tcPr>
           <w:p>
             <w:pPr>
@@ -1651,13 +1687,20 @@
                 <w:color w:val="000000"/>
                 <w:szCs w:val="28"/>
               </w:rPr>
-              <w:t>scriptFIO.py</w:t>
+              <w:t>PowerExample</w:t>
+            </w:r>
+            <w:r>
+              <w:rPr>
+                <w:color w:val="000000"/>
+                <w:szCs w:val="28"/>
+              </w:rPr>
+              <w:t>.py</w:t>
             </w:r>
           </w:p>
         </w:tc>
         <w:tc>
           <w:tcPr>
-            <w:tcW w:w="5760" w:type="dxa"/>
+            <w:tcW w:w="6925" w:type="dxa"/>
           </w:tcPr>
           <w:p>
             <w:pPr>
@@ -1672,64 +1715,6 @@
                 <w:szCs w:val="28"/>
               </w:rPr>
               <w:t>Main python file to execute</w:t>
-            </w:r>
-          </w:p>
-        </w:tc>
-      </w:tr>
-      <w:tr>
-        <w:tc>
-          <w:tcPr>
-            <w:tcW w:w="3256" w:type="dxa"/>
-          </w:tcPr>
-          <w:p>
-            <w:pPr>
-              <w:rPr>
-                <w:color w:val="000000"/>
-                <w:szCs w:val="28"/>
-              </w:rPr>
-            </w:pPr>
-            <w:proofErr w:type="spellStart"/>
-            <w:r>
-              <w:rPr>
-                <w:color w:val="000000"/>
-                <w:szCs w:val="28"/>
-              </w:rPr>
-              <w:t>jobFileExample.fio</w:t>
-            </w:r>
-            <w:proofErr w:type="spellEnd"/>
-          </w:p>
-        </w:tc>
-        <w:tc>
-          <w:tcPr>
-            <w:tcW w:w="5760" w:type="dxa"/>
-          </w:tcPr>
-          <w:p>
-            <w:pPr>
-              <w:rPr>
-                <w:color w:val="000000"/>
-                <w:szCs w:val="28"/>
-              </w:rPr>
-            </w:pPr>
-            <w:r>
-              <w:rPr>
-                <w:color w:val="000000"/>
-                <w:szCs w:val="28"/>
-              </w:rPr>
-              <w:t xml:space="preserve">FIO </w:t>
-            </w:r>
-            <w:r>
-              <w:rPr>
-                <w:color w:val="000000"/>
-                <w:szCs w:val="28"/>
-              </w:rPr>
-              <w:t xml:space="preserve">Example </w:t>
-            </w:r>
-            <w:r>
-              <w:rPr>
-                <w:color w:val="000000"/>
-                <w:szCs w:val="28"/>
-              </w:rPr>
-              <w:t>configuration file</w:t>
             </w:r>
           </w:p>
         </w:tc>
@@ -1739,25 +1724,46 @@
       <w:pPr>
         <w:pStyle w:val="Heading1"/>
       </w:pPr>
-      <w:bookmarkStart w:id="74" w:name="_Toc475542643"/>
-      <w:bookmarkStart w:id="75" w:name="_Toc526171869"/>
-      <w:r>
+      <w:bookmarkStart w:id="73" w:name="_Toc475542643"/>
+      <w:bookmarkStart w:id="74" w:name="_Toc526171869"/>
+    </w:p>
+    <w:p>
+      <w:pPr>
+        <w:spacing w:before="0" w:after="160" w:line="259" w:lineRule="auto"/>
+        <w:rPr>
+          <w:rFonts w:eastAsiaTheme="majorEastAsia" w:cstheme="majorBidi"/>
+          <w:b/>
+          <w:color w:val="1F4E79" w:themeColor="accent1" w:themeShade="80"/>
+          <w:sz w:val="36"/>
+          <w:szCs w:val="32"/>
+        </w:rPr>
+      </w:pPr>
+      <w:r>
+        <w:br w:type="page"/>
+      </w:r>
+    </w:p>
+    <w:p>
+      <w:pPr>
+        <w:pStyle w:val="Heading1"/>
+      </w:pPr>
+      <w:r>
+        <w:lastRenderedPageBreak/>
         <w:t>Installation and setup</w:t>
       </w:r>
+      <w:bookmarkEnd w:id="73"/>
       <w:bookmarkEnd w:id="74"/>
+    </w:p>
+    <w:p>
+      <w:pPr>
+        <w:pStyle w:val="Heading2"/>
+      </w:pPr>
+      <w:bookmarkStart w:id="75" w:name="_Toc512349230"/>
+      <w:bookmarkStart w:id="76" w:name="_Toc526171870"/>
+      <w:r>
+        <w:t>Python install</w:t>
+      </w:r>
       <w:bookmarkEnd w:id="75"/>
-    </w:p>
-    <w:p>
-      <w:pPr>
-        <w:pStyle w:val="Heading2"/>
-      </w:pPr>
-      <w:bookmarkStart w:id="76" w:name="_Toc512349230"/>
-      <w:bookmarkStart w:id="77" w:name="_Toc526171870"/>
-      <w:r>
-        <w:t>Python install</w:t>
-      </w:r>
       <w:bookmarkEnd w:id="76"/>
-      <w:bookmarkEnd w:id="77"/>
     </w:p>
     <w:p>
       <w:r>
@@ -1813,8 +1819,8 @@
         <w:t>:</w:t>
       </w:r>
     </w:p>
-    <w:bookmarkStart w:id="78" w:name="_Toc512349231"/>
-    <w:bookmarkStart w:id="79" w:name="_Toc526171871"/>
+    <w:bookmarkStart w:id="77" w:name="_Toc512349231"/>
+    <w:bookmarkStart w:id="78" w:name="_Toc526171871"/>
     <w:p>
       <w:pPr>
         <w:pStyle w:val="Heading2"/>
@@ -1834,7 +1840,6 @@
           <w:sz w:val="24"/>
           <w:szCs w:val="22"/>
         </w:rPr>
-        <w:lastRenderedPageBreak/>
         <w:fldChar w:fldCharType="begin"/>
       </w:r>
       <w:r>
@@ -1855,6 +1860,15 @@
           <w:sz w:val="24"/>
           <w:szCs w:val="22"/>
         </w:rPr>
+      </w:r>
+      <w:r>
+        <w:rPr>
+          <w:rFonts w:eastAsiaTheme="minorHAnsi" w:cstheme="minorBidi"/>
+          <w:b w:val="0"/>
+          <w:color w:val="000000" w:themeColor="text1"/>
+          <w:sz w:val="24"/>
+          <w:szCs w:val="22"/>
+        </w:rPr>
         <w:fldChar w:fldCharType="separate"/>
       </w:r>
       <w:r>
@@ -1889,8 +1903,8 @@
       <w:r>
         <w:t xml:space="preserve"> library install</w:t>
       </w:r>
+      <w:bookmarkEnd w:id="77"/>
       <w:bookmarkEnd w:id="78"/>
-      <w:bookmarkEnd w:id="79"/>
     </w:p>
     <w:p>
       <w:r>
@@ -1898,13 +1912,8 @@
       </w:r>
     </w:p>
     <w:p>
-      <w:proofErr w:type="spellStart"/>
-      <w:r>
-        <w:t>Quarchpy</w:t>
-      </w:r>
-      <w:proofErr w:type="spellEnd"/>
-      <w:r>
-        <w:t xml:space="preserve"> will also install a version of Quarch Power Studio</w:t>
+      <w:r>
+        <w:t>Quarchpy will also install a version of Quarch Power Studio</w:t>
       </w:r>
     </w:p>
     <w:p>
@@ -1931,16 +1940,8 @@
         <w:rPr>
           <w:b/>
         </w:rPr>
-        <w:t xml:space="preserve">&gt;pip install </w:t>
-      </w:r>
-      <w:proofErr w:type="spellStart"/>
-      <w:r>
-        <w:rPr>
-          <w:b/>
-        </w:rPr>
-        <w:t>quarchpy</w:t>
-      </w:r>
-      <w:proofErr w:type="spellEnd"/>
+        <w:t>&gt;pip install quarchpy</w:t>
+      </w:r>
     </w:p>
     <w:p>
       <w:r>
@@ -1958,16 +1959,8 @@
         <w:rPr>
           <w:b/>
         </w:rPr>
-        <w:t xml:space="preserve">&gt;python –m pip install </w:t>
-      </w:r>
-      <w:proofErr w:type="spellStart"/>
-      <w:r>
-        <w:rPr>
-          <w:b/>
-        </w:rPr>
-        <w:t>quarchpy</w:t>
-      </w:r>
-      <w:proofErr w:type="spellEnd"/>
+        <w:t>&gt;python –m pip install quarchpy</w:t>
+      </w:r>
     </w:p>
     <w:p>
       <w:pPr>
@@ -1995,20 +1988,12 @@
         </w:rPr>
         <w:t xml:space="preserve">&gt;pip install </w:t>
       </w:r>
-      <w:proofErr w:type="spellStart"/>
       <w:proofErr w:type="gramStart"/>
       <w:r>
         <w:rPr>
           <w:b/>
         </w:rPr>
-        <w:t>quarchpy</w:t>
-      </w:r>
-      <w:proofErr w:type="spellEnd"/>
-      <w:r>
-        <w:rPr>
-          <w:b/>
-        </w:rPr>
-        <w:t xml:space="preserve"> .</w:t>
+        <w:t>quarchpy .</w:t>
       </w:r>
       <w:proofErr w:type="gramEnd"/>
     </w:p>
@@ -2030,20 +2015,12 @@
         </w:rPr>
         <w:t xml:space="preserve">&gt;python –m pip install </w:t>
       </w:r>
-      <w:proofErr w:type="spellStart"/>
       <w:proofErr w:type="gramStart"/>
       <w:r>
         <w:rPr>
           <w:b/>
         </w:rPr>
-        <w:t>quarchpy</w:t>
-      </w:r>
-      <w:proofErr w:type="spellEnd"/>
-      <w:r>
-        <w:rPr>
-          <w:b/>
-        </w:rPr>
-        <w:t xml:space="preserve"> .</w:t>
+        <w:t>quarchpy .</w:t>
       </w:r>
       <w:proofErr w:type="gramEnd"/>
     </w:p>
@@ -2093,16 +2070,8 @@
         <w:rPr>
           <w:b/>
         </w:rPr>
-        <w:t xml:space="preserve">&gt;pip install --upgrade </w:t>
-      </w:r>
-      <w:proofErr w:type="spellStart"/>
-      <w:r>
-        <w:rPr>
-          <w:b/>
-        </w:rPr>
-        <w:t>quarchpy</w:t>
-      </w:r>
-      <w:proofErr w:type="spellEnd"/>
+        <w:t>&gt;pip install --upgrade quarchpy</w:t>
+      </w:r>
     </w:p>
     <w:p>
       <w:r>
@@ -2125,7 +2094,7 @@
           <w:szCs w:val="26"/>
         </w:rPr>
       </w:pPr>
-      <w:bookmarkStart w:id="80" w:name="_Toc512349233"/>
+      <w:bookmarkStart w:id="79" w:name="_Toc512349233"/>
       <w:r>
         <w:br w:type="page"/>
       </w:r>
@@ -2134,12 +2103,12 @@
       <w:pPr>
         <w:pStyle w:val="Heading2"/>
       </w:pPr>
-      <w:bookmarkStart w:id="81" w:name="_Toc526171872"/>
+      <w:bookmarkStart w:id="80" w:name="_Toc526171872"/>
       <w:r>
         <w:lastRenderedPageBreak/>
         <w:t>Java install</w:t>
       </w:r>
-      <w:bookmarkEnd w:id="81"/>
+      <w:bookmarkEnd w:id="80"/>
     </w:p>
     <w:p>
       <w:pPr>
@@ -2151,7 +2120,10 @@
         <w:ind w:left="567" w:hanging="567"/>
       </w:pPr>
       <w:r>
-        <w:t>Check that the Java JRE is installed</w:t>
+        <w:t>Check that the Java is installed</w:t>
+      </w:r>
+      <w:r>
+        <w:t>.  This can be Oracle Java8, OpenJDK-8 or Coretto-8</w:t>
       </w:r>
     </w:p>
     <w:p>
@@ -2159,7 +2131,7 @@
         <w:spacing w:before="0" w:after="160" w:line="259" w:lineRule="auto"/>
       </w:pPr>
       <w:r>
-        <w:t>You can find install instructions and files here:</w:t>
+        <w:t>See our Java guide here</w:t>
       </w:r>
       <w:r>
         <w:br/>
@@ -2169,122 +2141,9 @@
           <w:rPr>
             <w:rStyle w:val="Hyperlink"/>
           </w:rPr>
-          <w:t>http://www.oracle.com/technetwork/java/javase/downloads/index.html</w:t>
+          <w:t>https://quarch.com/support/faqs/java/</w:t>
         </w:r>
       </w:hyperlink>
-    </w:p>
-    <w:p>
-      <w:pPr>
-        <w:spacing w:before="0" w:after="160" w:line="259" w:lineRule="auto"/>
-      </w:pPr>
-    </w:p>
-    <w:p>
-      <w:pPr>
-        <w:pStyle w:val="Heading2"/>
-      </w:pPr>
-      <w:bookmarkStart w:id="82" w:name="_Toc526171873"/>
-      <w:r>
-        <w:t>QPS install</w:t>
-      </w:r>
-      <w:bookmarkEnd w:id="82"/>
-    </w:p>
-    <w:p>
-      <w:pPr>
-        <w:pStyle w:val="QNumberedlist"/>
-        <w:numPr>
-          <w:ilvl w:val="0"/>
-          <w:numId w:val="0"/>
-        </w:numPr>
-        <w:ind w:left="567" w:hanging="567"/>
-      </w:pPr>
-      <w:r>
-        <w:t>Current versions of QPS are provided as a portable (non-install) .jar file</w:t>
-      </w:r>
-    </w:p>
-    <w:p>
-      <w:pPr>
-        <w:spacing w:before="0" w:after="160" w:line="259" w:lineRule="auto"/>
-        <w:rPr>
-          <w:rStyle w:val="Hyperlink"/>
-        </w:rPr>
-      </w:pPr>
-      <w:r>
-        <w:t>The latest version can be downloaded from here:</w:t>
-      </w:r>
-      <w:r>
-        <w:br/>
-      </w:r>
-      <w:hyperlink r:id="rId11" w:history="1">
-        <w:r>
-          <w:rPr>
-            <w:rStyle w:val="Hyperlink"/>
-          </w:rPr>
-          <w:t>https://quarch.com/products/quarch-power-studio</w:t>
-        </w:r>
-      </w:hyperlink>
-    </w:p>
-    <w:p>
-      <w:pPr>
-        <w:spacing w:before="0" w:after="160" w:line="259" w:lineRule="auto"/>
-        <w:rPr>
-          <w:rStyle w:val="Hyperlink"/>
-        </w:rPr>
-      </w:pPr>
-    </w:p>
-    <w:p>
-      <w:pPr>
-        <w:pStyle w:val="Heading2"/>
-      </w:pPr>
-      <w:bookmarkStart w:id="83" w:name="_Toc526171874"/>
-      <w:r>
-        <w:t>FIO install</w:t>
-      </w:r>
-      <w:bookmarkEnd w:id="83"/>
-    </w:p>
-    <w:p>
-      <w:proofErr w:type="spellStart"/>
-      <w:r>
-        <w:t>QuarchPy</w:t>
-      </w:r>
-      <w:proofErr w:type="spellEnd"/>
-      <w:r>
-        <w:t xml:space="preserve"> doesn’t ship with FIO. Follow the installation procedures described in </w:t>
-      </w:r>
-      <w:hyperlink r:id="rId12" w:history="1">
-        <w:r>
-          <w:rPr>
-            <w:rStyle w:val="Hyperlink"/>
-            <w:szCs w:val="28"/>
-          </w:rPr>
-          <w:t>https://github.com/axboe/fio</w:t>
-        </w:r>
-      </w:hyperlink>
-      <w:r>
-        <w:t xml:space="preserve"> </w:t>
-      </w:r>
-      <w:r>
-        <w:t xml:space="preserve">according to your system </w:t>
-      </w:r>
-      <w:r>
-        <w:t xml:space="preserve">and make sure the command </w:t>
-      </w:r>
-      <w:proofErr w:type="spellStart"/>
-      <w:r>
-        <w:rPr>
-          <w:i/>
-        </w:rPr>
-        <w:t>fio</w:t>
-      </w:r>
-      <w:proofErr w:type="spellEnd"/>
-      <w:r>
-        <w:rPr>
-          <w:i/>
-        </w:rPr>
-        <w:t xml:space="preserve"> </w:t>
-      </w:r>
-      <w:r>
-        <w:t xml:space="preserve">is available in the system’s shell. </w:t>
-      </w:r>
     </w:p>
     <w:p/>
     <w:p>
@@ -2332,12 +2191,12 @@
       <w:pPr>
         <w:pStyle w:val="Heading2"/>
       </w:pPr>
-      <w:bookmarkStart w:id="84" w:name="_Toc526171875"/>
+      <w:bookmarkStart w:id="81" w:name="_Toc526171875"/>
       <w:r>
         <w:lastRenderedPageBreak/>
         <w:t>Power module setup</w:t>
       </w:r>
-      <w:bookmarkEnd w:id="84"/>
+      <w:bookmarkEnd w:id="81"/>
     </w:p>
     <w:p>
       <w:r>
@@ -2497,7 +2356,7 @@
           </mc:Choice>
           <mc:Fallback>
             <w:pict>
-              <v:rect w14:anchorId="59AABF92" id="Rectangle 10" o:spid="_x0000_s1026" style="position:absolute;margin-left:97.8pt;margin-top:173.35pt;width:119.4pt;height:43.2pt;z-index:251660288;visibility:visible;mso-wrap-style:square;mso-wrap-distance-left:9pt;mso-wrap-distance-top:0;mso-wrap-distance-right:9pt;mso-wrap-distance-bottom:0;mso-position-horizontal:absolute;mso-position-horizontal-relative:text;mso-position-vertical:absolute;mso-position-vertical-relative:text;v-text-anchor:middle" o:gfxdata="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" fillcolor="#9ecb81 [2169]" strokecolor="#70ad47 [3209]" strokeweight=".5pt">
+              <v:rect w14:anchorId="20EE09F9" id="Rectangle 10" o:spid="_x0000_s1026" style="position:absolute;margin-left:97.8pt;margin-top:173.35pt;width:119.4pt;height:43.2pt;z-index:251660288;visibility:visible;mso-wrap-style:square;mso-wrap-distance-left:9pt;mso-wrap-distance-top:0;mso-wrap-distance-right:9pt;mso-wrap-distance-bottom:0;mso-position-horizontal:absolute;mso-position-horizontal-relative:text;mso-position-vertical:absolute;mso-position-vertical-relative:text;v-text-anchor:middle" o:gfxdata="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" fillcolor="#9ecb81 [2169]" strokecolor="#70ad47 [3209]" strokeweight=".5pt">
                 <v:fill color2="#8ac066 [2617]" rotate="t" colors="0 #b5d5a7;.5 #aace99;1 #9cca86" focus="100%" type="gradient">
                   <o:fill v:ext="view" type="gradientUnscaled"/>
                 </v:fill>
@@ -2599,11 +2458,11 @@
           </mc:Choice>
           <mc:Fallback>
             <w:pict>
-              <v:shapetype w14:anchorId="180A74ED" id="_x0000_t202" coordsize="21600,21600" o:spt="202" path="m,l,21600r21600,l21600,xe">
+              <v:shapetype w14:anchorId="3C1A93AA" id="_x0000_t202" coordsize="21600,21600" o:spt="202" path="m,l,21600r21600,l21600,xe">
                 <v:stroke joinstyle="miter"/>
                 <v:path gradientshapeok="t" o:connecttype="rect"/>
               </v:shapetype>
-              <v:shape id="Text Box 2" o:spid="_x0000_s1027" type="#_x0000_t202" style="position:absolute;margin-left:161.4pt;margin-top:48.3pt;width:148.8pt;height:110.6pt;z-index:251663360;visibility:visible;mso-wrap-style:square;mso-width-percent:0;mso-height-percent:200;mso-wrap-distance-left:9pt;mso-wrap-distance-top:3.6pt;mso-wrap-distance-right:9pt;mso-wrap-distance-bottom:3.6pt;mso-position-horizontal:absolute;mso-position-horizontal-relative:margin;mso-position-vertical:absolute;mso-position-vertical-relative:text;mso-width-percent:0;mso-height-percent:200;mso-width-relative:margin;mso-height-relative:margin;v-text-anchor:top" o:gfxdata="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" stroked="f">
+              <v:shape id="Text Box 2" o:spid="_x0000_s1027" type="#_x0000_t202" style="position:absolute;margin-left:161.4pt;margin-top:48.3pt;width:148.8pt;height:110.6pt;z-index:251663360;visibility:visible;mso-wrap-style:square;mso-width-percent:0;mso-height-percent:200;mso-wrap-distance-left:9pt;mso-wrap-distance-top:3.6pt;mso-wrap-distance-right:9pt;mso-wrap-distance-bottom:3.6pt;mso-position-horizontal:absolute;mso-position-horizontal-relative:margin;mso-position-vertical:absolute;mso-position-vertical-relative:text;mso-width-percent:0;mso-height-percent:200;mso-width-relative:margin;mso-height-relative:margin;v-text-anchor:top" o:gfxdata="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" stroked="f">
                 <v:textbox style="mso-fit-shape-to-text:t">
                   <w:txbxContent>
                     <w:p>
@@ -2770,7 +2629,7 @@
           </mc:Choice>
           <mc:Fallback>
             <w:pict>
-              <v:rect w14:anchorId="569E70F9" id="Rectangle 1" o:spid="_x0000_s1028" style="position:absolute;margin-left:97.15pt;margin-top:97.5pt;width:119.4pt;height:43.2pt;z-index:251659264;visibility:visible;mso-wrap-style:square;mso-width-percent:0;mso-wrap-distance-left:9pt;mso-wrap-distance-top:0;mso-wrap-distance-right:9pt;mso-wrap-distance-bottom:0;mso-position-horizontal:absolute;mso-position-horizontal-relative:text;mso-position-vertical:absolute;mso-position-vertical-relative:text;mso-width-percent:0;mso-width-relative:margin;v-text-anchor:middle" o:gfxdata="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" fillcolor="#5b9bd5 [3204]" strokecolor="#1f4d78 [1604]" strokeweight="1pt">
+              <v:rect w14:anchorId="55ECCE99" id="Rectangle 1" o:spid="_x0000_s1028" style="position:absolute;margin-left:97.15pt;margin-top:97.5pt;width:119.4pt;height:43.2pt;z-index:251659264;visibility:visible;mso-wrap-style:square;mso-width-percent:0;mso-wrap-distance-left:9pt;mso-wrap-distance-top:0;mso-wrap-distance-right:9pt;mso-wrap-distance-bottom:0;mso-position-horizontal:absolute;mso-position-horizontal-relative:text;mso-position-vertical:absolute;mso-position-vertical-relative:text;mso-width-percent:0;mso-width-relative:margin;v-text-anchor:middle" o:gfxdata="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" fillcolor="#5b9bd5 [3204]" strokecolor="#1f4d78 [1604]" strokeweight="1pt">
                 <v:textbox>
                   <w:txbxContent>
                     <w:p>
@@ -2862,7 +2721,7 @@
           </mc:Choice>
           <mc:Fallback>
             <w:pict>
-              <v:rect w14:anchorId="7B751254" id="Rectangle 11" o:spid="_x0000_s1029" style="position:absolute;margin-left:97.2pt;margin-top:.55pt;width:119.4pt;height:43.2pt;z-index:251661312;visibility:visible;mso-wrap-style:square;mso-wrap-distance-left:9pt;mso-wrap-distance-top:0;mso-wrap-distance-right:9pt;mso-wrap-distance-bottom:0;mso-position-horizontal:absolute;mso-position-horizontal-relative:text;mso-position-vertical:absolute;mso-position-vertical-relative:text;v-text-anchor:middle" o:gfxdata="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" fillcolor="#9ecb81 [2169]" strokecolor="#70ad47 [3209]" strokeweight=".5pt">
+              <v:rect w14:anchorId="43035168" id="Rectangle 11" o:spid="_x0000_s1029" style="position:absolute;margin-left:97.2pt;margin-top:.55pt;width:119.4pt;height:43.2pt;z-index:251661312;visibility:visible;mso-wrap-style:square;mso-wrap-distance-left:9pt;mso-wrap-distance-top:0;mso-wrap-distance-right:9pt;mso-wrap-distance-bottom:0;mso-position-horizontal:absolute;mso-position-horizontal-relative:text;mso-position-vertical:absolute;mso-position-vertical-relative:text;v-text-anchor:middle" o:gfxdata="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" fillcolor="#9ecb81 [2169]" strokecolor="#70ad47 [3209]" strokeweight=".5pt">
                 <v:fill color2="#8ac066 [2617]" rotate="t" colors="0 #b5d5a7;.5 #aace99;1 #9cca86" focus="100%" type="gradient">
                   <o:fill v:ext="view" type="gradientUnscaled"/>
                 </v:fill>
@@ -2891,9 +2750,9 @@
       <w:pPr>
         <w:pStyle w:val="Heading1"/>
       </w:pPr>
-      <w:bookmarkStart w:id="85" w:name="_Toc475542646"/>
-      <w:bookmarkStart w:id="86" w:name="_Toc526171876"/>
-      <w:bookmarkEnd w:id="80"/>
+      <w:bookmarkStart w:id="82" w:name="_Toc475542646"/>
+      <w:bookmarkStart w:id="83" w:name="_Toc526171876"/>
+      <w:bookmarkEnd w:id="79"/>
       <w:r>
         <w:lastRenderedPageBreak/>
         <w:t>Running the</w:t>
@@ -2907,221 +2766,8 @@
       <w:r>
         <w:t>xample</w:t>
       </w:r>
-      <w:bookmarkEnd w:id="85"/>
-      <w:bookmarkEnd w:id="86"/>
-    </w:p>
-    <w:p>
-      <w:pPr>
-        <w:ind w:firstLine="284"/>
-      </w:pPr>
-      <w:proofErr w:type="spellStart"/>
-      <w:r>
-        <w:t>QuarchPy</w:t>
-      </w:r>
-      <w:proofErr w:type="spellEnd"/>
-      <w:r>
-        <w:t xml:space="preserve"> </w:t>
-      </w:r>
-      <w:r>
-        <w:t>ships with</w:t>
-      </w:r>
-      <w:r>
-        <w:t xml:space="preserve"> </w:t>
-      </w:r>
-      <w:r>
-        <w:rPr>
-          <w:i/>
-        </w:rPr>
-        <w:t>scriptFIO.py</w:t>
-      </w:r>
-      <w:r>
-        <w:t xml:space="preserve"> and </w:t>
-      </w:r>
-      <w:r>
-        <w:t xml:space="preserve">supports two forms of integration with FIO: </w:t>
-      </w:r>
-    </w:p>
-    <w:p>
-      <w:pPr>
-        <w:pStyle w:val="QBulletlist"/>
-      </w:pPr>
-      <w:r>
-        <w:t xml:space="preserve">If you wish to use FIO without a file, you can populate the variable arguments with valid FIO arguments and the user will be prompted to select a target folder from a GUI window. </w:t>
-      </w:r>
-      <w:r>
-        <w:t xml:space="preserve"> </w:t>
-      </w:r>
-    </w:p>
-    <w:p>
-      <w:pPr>
-        <w:pStyle w:val="QBulletlist"/>
-      </w:pPr>
-      <w:r>
-        <w:t xml:space="preserve">For the users familiar with FIO configuration files, </w:t>
-      </w:r>
-      <w:proofErr w:type="spellStart"/>
-      <w:r>
-        <w:t>QuarchPy</w:t>
-      </w:r>
-      <w:proofErr w:type="spellEnd"/>
-      <w:r>
-        <w:t xml:space="preserve"> is able to import all settings from a .</w:t>
-      </w:r>
-      <w:proofErr w:type="spellStart"/>
-      <w:r>
-        <w:t>fio</w:t>
-      </w:r>
-      <w:proofErr w:type="spellEnd"/>
-      <w:r>
-        <w:t xml:space="preserve"> file.</w:t>
-      </w:r>
-    </w:p>
-    <w:p>
-      <w:pPr>
-        <w:ind w:left="284" w:hanging="284"/>
-      </w:pPr>
-      <w:r>
-        <w:t xml:space="preserve">The scriptFIO.py </w:t>
-      </w:r>
-      <w:r>
-        <w:t xml:space="preserve">file </w:t>
-      </w:r>
-      <w:r>
-        <w:t>demonstrates both options in sequence</w:t>
-      </w:r>
-      <w:r>
-        <w:t>.</w:t>
-      </w:r>
-    </w:p>
-    <w:p>
-      <w:pPr>
-        <w:pStyle w:val="Note"/>
-        <w:rPr>
-          <w:color w:val="000000"/>
-          <w:szCs w:val="28"/>
-        </w:rPr>
-      </w:pPr>
-      <w:r>
-        <w:t>Before running</w:t>
-      </w:r>
-      <w:r>
-        <w:t xml:space="preserve"> this example</w:t>
-      </w:r>
-      <w:r>
-        <w:t>, make sure</w:t>
-      </w:r>
-      <w:r>
-        <w:t xml:space="preserve"> y</w:t>
-      </w:r>
-      <w:r>
-        <w:t>ou have a valid .</w:t>
-      </w:r>
-      <w:proofErr w:type="spellStart"/>
-      <w:r>
-        <w:t>fio</w:t>
-      </w:r>
-      <w:proofErr w:type="spellEnd"/>
-      <w:r>
-        <w:t xml:space="preserve"> file</w:t>
-      </w:r>
-      <w:r>
-        <w:t xml:space="preserve"> (as described in FIO’s manual)</w:t>
-      </w:r>
-      <w:r>
-        <w:t xml:space="preserve"> and its</w:t>
-      </w:r>
-      <w:r>
-        <w:t xml:space="preserve"> path is declared </w:t>
-      </w:r>
-      <w:r>
-        <w:t>as</w:t>
-      </w:r>
-      <w:r>
-        <w:t xml:space="preserve"> the variable </w:t>
-      </w:r>
-      <w:proofErr w:type="spellStart"/>
-      <w:r>
-        <w:rPr>
-          <w:i/>
-        </w:rPr>
-        <w:t>fioFile</w:t>
-      </w:r>
-      <w:proofErr w:type="spellEnd"/>
-      <w:r>
-        <w:t xml:space="preserve">. You can use the </w:t>
-      </w:r>
-      <w:proofErr w:type="spellStart"/>
-      <w:r>
-        <w:rPr>
-          <w:i/>
-          <w:color w:val="000000"/>
-          <w:szCs w:val="28"/>
-        </w:rPr>
-        <w:t>jobFileExample.fio</w:t>
-      </w:r>
-      <w:proofErr w:type="spellEnd"/>
-      <w:r>
-        <w:rPr>
-          <w:i/>
-          <w:color w:val="000000"/>
-          <w:szCs w:val="28"/>
-        </w:rPr>
-        <w:t xml:space="preserve"> </w:t>
-      </w:r>
-      <w:r>
-        <w:rPr>
-          <w:color w:val="000000"/>
-          <w:szCs w:val="28"/>
-        </w:rPr>
-        <w:t>file provided with AN-017</w:t>
-      </w:r>
-      <w:r>
-        <w:rPr>
-          <w:color w:val="000000"/>
-          <w:szCs w:val="28"/>
-        </w:rPr>
-        <w:t>.</w:t>
-      </w:r>
-      <w:r>
-        <w:rPr>
-          <w:color w:val="000000"/>
-          <w:szCs w:val="28"/>
-        </w:rPr>
-        <w:t xml:space="preserve"> </w:t>
-      </w:r>
-    </w:p>
-    <w:p>
-      <w:pPr>
-        <w:pStyle w:val="Note"/>
-      </w:pPr>
-      <w:r>
-        <w:rPr>
-          <w:color w:val="000000"/>
-          <w:szCs w:val="28"/>
-        </w:rPr>
-        <w:t>T</w:t>
-      </w:r>
-      <w:r>
-        <w:t xml:space="preserve">he variable </w:t>
-      </w:r>
-      <w:r>
-        <w:rPr>
-          <w:i/>
-        </w:rPr>
-        <w:t>arguments</w:t>
-      </w:r>
-      <w:r>
-        <w:t xml:space="preserve"> should </w:t>
-      </w:r>
-      <w:r>
-        <w:t>be populated with valid FIO arguments</w:t>
-      </w:r>
-      <w:r>
-        <w:t xml:space="preserve"> (as described in FIO’s manual)</w:t>
-      </w:r>
-      <w:r>
-        <w:t>.</w:t>
-      </w:r>
+      <w:bookmarkEnd w:id="82"/>
+      <w:bookmarkEnd w:id="83"/>
     </w:p>
     <w:p>
       <w:pPr>
@@ -3130,8 +2776,11 @@
           <w:ilvl w:val="0"/>
           <w:numId w:val="0"/>
         </w:numPr>
-        <w:ind w:left="851"/>
-      </w:pPr>
+        <w:ind w:left="851" w:hanging="567"/>
+      </w:pPr>
+      <w:r>
+        <w:t>Run PowerExamples.py</w:t>
+      </w:r>
     </w:p>
     <w:p>
       <w:pPr>
@@ -3146,24 +2795,35 @@
         <w:pStyle w:val="QBulletlist"/>
       </w:pPr>
       <w:r>
-        <w:t xml:space="preserve">If the power module’s outputs are disable, you will be prompted to enter a voltage mode (3V3 or 5V). If they are on from a previous run, the script will proceed. </w:t>
+        <w:t>The script should now run to completion which will take a few seconds</w:t>
       </w:r>
     </w:p>
     <w:p>
       <w:pPr>
         <w:pStyle w:val="QBulletlist"/>
-      </w:pPr>
-      <w:r>
-        <w:t xml:space="preserve">You will be prompted to enter an averaging rate. Pressing </w:t>
-      </w:r>
-      <w:r>
-        <w:rPr>
-          <w:i/>
-        </w:rPr>
-        <w:t>enter</w:t>
-      </w:r>
-      <w:r>
-        <w:t xml:space="preserve"> should use the default value of 32k.</w:t>
+        <w:numPr>
+          <w:ilvl w:val="1"/>
+          <w:numId w:val="3"/>
+        </w:numPr>
+      </w:pPr>
+      <w:r>
+        <w:t xml:space="preserve">The capture time can be edited by changing the </w:t>
+      </w:r>
+      <w:proofErr w:type="gramStart"/>
+      <w:r>
+        <w:t>range(</w:t>
+      </w:r>
+      <w:proofErr w:type="gramEnd"/>
+      <w:r>
+        <w:t xml:space="preserve">5) command after the </w:t>
+      </w:r>
+      <w:proofErr w:type="spellStart"/>
+      <w:r>
+        <w:t>startStream</w:t>
+      </w:r>
+      <w:proofErr w:type="spellEnd"/>
+      <w:r>
+        <w:t>() call</w:t>
       </w:r>
     </w:p>
     <w:p>
@@ -3171,199 +2831,85 @@
         <w:pStyle w:val="QBulletlist"/>
       </w:pPr>
       <w:r>
-        <w:t>Y</w:t>
-      </w:r>
-      <w:r>
-        <w:t>ou will be prompted to select a target</w:t>
-      </w:r>
-      <w:r>
-        <w:t xml:space="preserve"> folder</w:t>
-      </w:r>
-      <w:r>
-        <w:t xml:space="preserve"> to run on, ensure that you select the correct drive</w:t>
-      </w:r>
-      <w:r>
-        <w:t xml:space="preserve"> (the one connected to </w:t>
-      </w:r>
-      <w:proofErr w:type="spellStart"/>
-      <w:r>
-        <w:t>Quarch’s</w:t>
-      </w:r>
-      <w:proofErr w:type="spellEnd"/>
-      <w:r>
-        <w:t xml:space="preserve"> power module)</w:t>
-      </w:r>
-      <w:r>
-        <w:t xml:space="preserve">, or the </w:t>
-      </w:r>
-      <w:r>
-        <w:t xml:space="preserve">FIO </w:t>
-      </w:r>
-      <w:r>
-        <w:t>test may erase important data!</w:t>
+        <w:t>The output will be 4 files</w:t>
       </w:r>
     </w:p>
     <w:p>
       <w:pPr>
         <w:pStyle w:val="QBulletlist"/>
-      </w:pPr>
-      <w:r>
-        <w:t>The script will now launch Power Studio, this may take a few seconds</w:t>
+        <w:numPr>
+          <w:ilvl w:val="1"/>
+          <w:numId w:val="3"/>
+        </w:numPr>
+      </w:pPr>
+      <w:r>
+        <w:t>The raw captured data</w:t>
       </w:r>
     </w:p>
     <w:p>
       <w:pPr>
         <w:pStyle w:val="QBulletlist"/>
-      </w:pPr>
-      <w:r>
-        <w:t>The scr</w:t>
-      </w:r>
-      <w:r>
-        <w:t>ipt will iterate through every job described in the .</w:t>
-      </w:r>
-      <w:proofErr w:type="spellStart"/>
-      <w:r>
-        <w:t>fio</w:t>
-      </w:r>
-      <w:proofErr w:type="spellEnd"/>
-      <w:r>
-        <w:t xml:space="preserve"> file or the </w:t>
-      </w:r>
-      <w:r>
-        <w:rPr>
-          <w:i/>
-        </w:rPr>
-        <w:t>arguments</w:t>
-      </w:r>
-      <w:r>
-        <w:t xml:space="preserve"> variable.</w:t>
+        <w:numPr>
+          <w:ilvl w:val="1"/>
+          <w:numId w:val="3"/>
+        </w:numPr>
+      </w:pPr>
+      <w:r>
+        <w:t>Post processed data to 100uS averaging</w:t>
       </w:r>
     </w:p>
     <w:p>
       <w:pPr>
         <w:pStyle w:val="QBulletlist"/>
-      </w:pPr>
-      <w:r>
-        <w:t xml:space="preserve">As each </w:t>
-      </w:r>
-      <w:r>
-        <w:t>FIO</w:t>
-      </w:r>
-      <w:r>
-        <w:t xml:space="preserve"> run is executed, the script will:</w:t>
-      </w:r>
-    </w:p>
-    <w:p>
-      <w:pPr>
-        <w:pStyle w:val="QSublist"/>
-      </w:pPr>
-      <w:r>
-        <w:t>Display the real time power consumption</w:t>
-      </w:r>
-      <w:r>
-        <w:t>.</w:t>
-      </w:r>
-    </w:p>
-    <w:p>
-      <w:pPr>
-        <w:pStyle w:val="QSublist"/>
-      </w:pPr>
-      <w:r>
-        <w:t>Annotate the start and end of each test</w:t>
-      </w:r>
-      <w:r>
-        <w:t>.</w:t>
-      </w:r>
-    </w:p>
-    <w:p>
-      <w:pPr>
-        <w:pStyle w:val="QSublist"/>
-      </w:pPr>
-      <w:proofErr w:type="gramStart"/>
-      <w:r>
-        <w:t>Parse</w:t>
-      </w:r>
-      <w:r>
-        <w:rPr>
-          <w:rFonts w:eastAsiaTheme="minorHAnsi" w:cstheme="minorBidi"/>
-          <w:noProof/>
-          <w:color w:val="000000" w:themeColor="text1"/>
-          <w:szCs w:val="22"/>
-          <w:lang w:val="en-GB" w:eastAsia="en-GB" w:bidi="ar-SA"/>
-        </w:rPr>
-        <w:t xml:space="preserve"> </w:t>
-      </w:r>
-      <w:r>
-        <w:t xml:space="preserve"> the</w:t>
-      </w:r>
-      <w:proofErr w:type="gramEnd"/>
-      <w:r>
-        <w:t xml:space="preserve"> </w:t>
-      </w:r>
-      <w:r>
-        <w:t>FIO results</w:t>
-      </w:r>
-      <w:r>
-        <w:t xml:space="preserve"> and add the second-by-second performance data onto the chart</w:t>
-      </w:r>
-      <w:r>
-        <w:t>.</w:t>
+        <w:numPr>
+          <w:ilvl w:val="1"/>
+          <w:numId w:val="3"/>
+        </w:numPr>
+      </w:pPr>
+      <w:r>
+        <w:t xml:space="preserve">Post processed data to </w:t>
+      </w:r>
+      <w:r>
+        <w:t>5</w:t>
+      </w:r>
+      <w:r>
+        <w:t>00uS averaging</w:t>
+      </w:r>
+    </w:p>
+    <w:p>
+      <w:pPr>
+        <w:pStyle w:val="QBulletlist"/>
+        <w:numPr>
+          <w:ilvl w:val="1"/>
+          <w:numId w:val="3"/>
+        </w:numPr>
+      </w:pPr>
+      <w:r>
+        <w:t>Post processed data to 1</w:t>
+      </w:r>
+      <w:r>
+        <w:t>m</w:t>
+      </w:r>
+      <w:r>
+        <w:t>S averaging</w:t>
+      </w:r>
+    </w:p>
+    <w:p>
+      <w:pPr>
+        <w:pStyle w:val="QBulletlist"/>
+      </w:pPr>
+      <w:r>
+        <w:t>Each file will contain the resampled data and a simple MIN/MAX/AVE statistic set at the bottom</w:t>
       </w:r>
     </w:p>
     <w:p>
       <w:pPr>
         <w:pStyle w:val="Centredimage"/>
       </w:pPr>
-      <w:r>
-        <w:lastRenderedPageBreak/>
-        <w:drawing>
-          <wp:inline distT="0" distB="0" distL="0" distR="0" wp14:anchorId="2D9C82F3" wp14:editId="68587C9E">
-            <wp:extent cx="4714875" cy="2652052"/>
-            <wp:effectExtent l="0" t="0" r="0" b="0"/>
-            <wp:docPr id="3" name="Picture 2"/>
-            <wp:cNvGraphicFramePr>
-              <a:graphicFrameLocks xmlns:a="http://schemas.openxmlformats.org/drawingml/2006/main" noChangeAspect="1"/>
-            </wp:cNvGraphicFramePr>
-            <a:graphic xmlns:a="http://schemas.openxmlformats.org/drawingml/2006/main">
-              <a:graphicData uri="http://schemas.openxmlformats.org/drawingml/2006/picture">
-                <pic:pic xmlns:pic="http://schemas.openxmlformats.org/drawingml/2006/picture">
-                  <pic:nvPicPr>
-                    <pic:cNvPr id="3" name="Picture 2"/>
-                    <pic:cNvPicPr>
-                      <a:picLocks noChangeAspect="1"/>
-                    </pic:cNvPicPr>
-                  </pic:nvPicPr>
-                  <pic:blipFill>
-                    <a:blip r:embed="rId13" cstate="print">
-                      <a:extLst>
-                        <a:ext uri="{28A0092B-C50C-407E-A947-70E740481C1C}">
-                          <a14:useLocalDpi xmlns:a14="http://schemas.microsoft.com/office/drawing/2010/main" val="0"/>
-                        </a:ext>
-                      </a:extLst>
-                    </a:blip>
-                    <a:stretch>
-                      <a:fillRect/>
-                    </a:stretch>
-                  </pic:blipFill>
-                  <pic:spPr>
-                    <a:xfrm>
-                      <a:off x="0" y="0"/>
-                      <a:ext cx="4714875" cy="2652052"/>
-                    </a:xfrm>
-                    <a:prstGeom prst="rect">
-                      <a:avLst/>
-                    </a:prstGeom>
-                  </pic:spPr>
-                </pic:pic>
-              </a:graphicData>
-            </a:graphic>
-          </wp:inline>
-        </w:drawing>
-      </w:r>
     </w:p>
     <w:sectPr>
-      <w:headerReference w:type="default" r:id="rId14"/>
-      <w:footerReference w:type="default" r:id="rId15"/>
+      <w:headerReference w:type="default" r:id="rId11"/>
+      <w:footerReference w:type="default" r:id="rId12"/>
       <w:pgSz w:w="11906" w:h="16838"/>
       <w:pgMar w:top="1440" w:right="1440" w:bottom="1440" w:left="1440" w:header="680" w:footer="283" w:gutter="0"/>
       <w:cols w:space="708"/>
@@ -3374,7 +2920,7 @@
 </file>
 
 <file path=word/endnotes.xml><?xml version="1.0" encoding="utf-8"?>
-<w:endnotes xmlns:wpc="http://schemas.microsoft.com/office/word/2010/wordprocessingCanvas" xmlns:cx="http://schemas.microsoft.com/office/drawing/2014/chartex" xmlns:cx1="http://schemas.microsoft.com/office/drawing/2015/9/8/chartex" xmlns:cx2="http://schemas.microsoft.com/office/drawing/2015/10/21/chartex" xmlns:cx3="http://schemas.microsoft.com/office/drawing/2016/5/9/chartex" xmlns:cx4="http://schemas.microsoft.com/office/drawing/2016/5/10/chartex" xmlns:cx5="http://schemas.microsoft.com/office/drawing/2016/5/11/chartex" xmlns:cx6="http://schemas.microsoft.com/office/drawing/2016/5/12/chartex" xmlns:cx7="http://schemas.microsoft.com/office/drawing/2016/5/13/chartex" xmlns:cx8="http://schemas.microsoft.com/office/drawing/2016/5/14/chartex" xmlns:mc="http://schemas.openxmlformats.org/markup-compatibility/2006" xmlns:aink="http://schemas.microsoft.com/office/drawing/2016/ink" xmlns:am3d="http://schemas.microsoft.com/office/drawing/2017/model3d" xmlns:o="urn:schemas-microsoft-com:office:office" xmlns:r="http://schemas.openxmlformats.org/officeDocument/2006/relationships" xmlns:m="http://schemas.openxmlformats.org/officeDocument/2006/math" xmlns:v="urn:schemas-microsoft-com:vml" xmlns:wp14="http://schemas.microsoft.com/office/word/2010/wordprocessingDrawing" xmlns:wp="http://schemas.openxmlformats.org/drawingml/2006/wordprocessingDrawing" xmlns:w10="urn:schemas-microsoft-com:office:word" xmlns:w="http://schemas.openxmlformats.org/wordprocessingml/2006/main" xmlns:w14="http://schemas.microsoft.com/office/word/2010/wordml" xmlns:w15="http://schemas.microsoft.com/office/word/2012/wordml" xmlns:w16cid="http://schemas.microsoft.com/office/word/2016/wordml/cid" xmlns:w16se="http://schemas.microsoft.com/office/word/2015/wordml/symex" xmlns:wpg="http://schemas.microsoft.com/office/word/2010/wordprocessingGroup" xmlns:wpi="http://schemas.microsoft.com/office/word/2010/wordprocessingInk" xmlns:wne="http://schemas.microsoft.com/office/word/2006/wordml" xmlns:wps="http://schemas.microsoft.com/office/word/2010/wordprocessingShape" mc:Ignorable="w14 w15 w16se w16cid wp14">
+<w:endnotes xmlns:wpc="http://schemas.microsoft.com/office/word/2010/wordprocessingCanvas" xmlns:cx="http://schemas.microsoft.com/office/drawing/2014/chartex" xmlns:cx1="http://schemas.microsoft.com/office/drawing/2015/9/8/chartex" xmlns:cx2="http://schemas.microsoft.com/office/drawing/2015/10/21/chartex" xmlns:cx3="http://schemas.microsoft.com/office/drawing/2016/5/9/chartex" xmlns:cx4="http://schemas.microsoft.com/office/drawing/2016/5/10/chartex" xmlns:cx5="http://schemas.microsoft.com/office/drawing/2016/5/11/chartex" xmlns:cx6="http://schemas.microsoft.com/office/drawing/2016/5/12/chartex" xmlns:cx7="http://schemas.microsoft.com/office/drawing/2016/5/13/chartex" xmlns:cx8="http://schemas.microsoft.com/office/drawing/2016/5/14/chartex" xmlns:mc="http://schemas.openxmlformats.org/markup-compatibility/2006" xmlns:aink="http://schemas.microsoft.com/office/drawing/2016/ink" xmlns:am3d="http://schemas.microsoft.com/office/drawing/2017/model3d" xmlns:o="urn:schemas-microsoft-com:office:office" xmlns:oel="http://schemas.microsoft.com/office/2019/extlst" xmlns:r="http://schemas.openxmlformats.org/officeDocument/2006/relationships" xmlns:m="http://schemas.openxmlformats.org/officeDocument/2006/math" xmlns:v="urn:schemas-microsoft-com:vml" xmlns:wp14="http://schemas.microsoft.com/office/word/2010/wordprocessingDrawing" xmlns:wp="http://schemas.openxmlformats.org/drawingml/2006/wordprocessingDrawing" xmlns:w10="urn:schemas-microsoft-com:office:word" xmlns:w="http://schemas.openxmlformats.org/wordprocessingml/2006/main" xmlns:w14="http://schemas.microsoft.com/office/word/2010/wordml" xmlns:w15="http://schemas.microsoft.com/office/word/2012/wordml" xmlns:w16cex="http://schemas.microsoft.com/office/word/2018/wordml/cex" xmlns:w16cid="http://schemas.microsoft.com/office/word/2016/wordml/cid" xmlns:w16="http://schemas.microsoft.com/office/word/2018/wordml" xmlns:w16sdtdh="http://schemas.microsoft.com/office/word/2020/wordml/sdtdatahash" xmlns:w16se="http://schemas.microsoft.com/office/word/2015/wordml/symex" xmlns:wpg="http://schemas.microsoft.com/office/word/2010/wordprocessingGroup" xmlns:wpi="http://schemas.microsoft.com/office/word/2010/wordprocessingInk" xmlns:wne="http://schemas.microsoft.com/office/word/2006/wordml" xmlns:wps="http://schemas.microsoft.com/office/word/2010/wordprocessingShape" mc:Ignorable="w14 w15 w16se w16cid w16 w16cex w16sdtdh wp14">
   <w:endnote w:type="separator" w:id="-1">
     <w:p>
       <w:r>
@@ -3400,7 +2946,7 @@
 </file>
 
 <file path=word/footer1.xml><?xml version="1.0" encoding="utf-8"?>
-<w:ftr xmlns:wpc="http://schemas.microsoft.com/office/word/2010/wordprocessingCanvas" xmlns:cx="http://schemas.microsoft.com/office/drawing/2014/chartex" xmlns:cx1="http://schemas.microsoft.com/office/drawing/2015/9/8/chartex" xmlns:cx2="http://schemas.microsoft.com/office/drawing/2015/10/21/chartex" xmlns:cx3="http://schemas.microsoft.com/office/drawing/2016/5/9/chartex" xmlns:cx4="http://schemas.microsoft.com/office/drawing/2016/5/10/chartex" xmlns:cx5="http://schemas.microsoft.com/office/drawing/2016/5/11/chartex" xmlns:cx6="http://schemas.microsoft.com/office/drawing/2016/5/12/chartex" xmlns:cx7="http://schemas.microsoft.com/office/drawing/2016/5/13/chartex" xmlns:cx8="http://schemas.microsoft.com/office/drawing/2016/5/14/chartex" xmlns:mc="http://schemas.openxmlformats.org/markup-compatibility/2006" xmlns:aink="http://schemas.microsoft.com/office/drawing/2016/ink" xmlns:am3d="http://schemas.microsoft.com/office/drawing/2017/model3d" xmlns:o="urn:schemas-microsoft-com:office:office" xmlns:r="http://schemas.openxmlformats.org/officeDocument/2006/relationships" xmlns:m="http://schemas.openxmlformats.org/officeDocument/2006/math" xmlns:v="urn:schemas-microsoft-com:vml" xmlns:wp14="http://schemas.microsoft.com/office/word/2010/wordprocessingDrawing" xmlns:wp="http://schemas.openxmlformats.org/drawingml/2006/wordprocessingDrawing" xmlns:w10="urn:schemas-microsoft-com:office:word" xmlns:w="http://schemas.openxmlformats.org/wordprocessingml/2006/main" xmlns:w14="http://schemas.microsoft.com/office/word/2010/wordml" xmlns:w15="http://schemas.microsoft.com/office/word/2012/wordml" xmlns:w16cid="http://schemas.microsoft.com/office/word/2016/wordml/cid" xmlns:w16se="http://schemas.microsoft.com/office/word/2015/wordml/symex" xmlns:wpg="http://schemas.microsoft.com/office/word/2010/wordprocessingGroup" xmlns:wpi="http://schemas.microsoft.com/office/word/2010/wordprocessingInk" xmlns:wne="http://schemas.microsoft.com/office/word/2006/wordml" xmlns:wps="http://schemas.microsoft.com/office/word/2010/wordprocessingShape" mc:Ignorable="w14 w15 w16se w16cid wp14">
+<w:ftr xmlns:wpc="http://schemas.microsoft.com/office/word/2010/wordprocessingCanvas" xmlns:cx="http://schemas.microsoft.com/office/drawing/2014/chartex" xmlns:cx1="http://schemas.microsoft.com/office/drawing/2015/9/8/chartex" xmlns:cx2="http://schemas.microsoft.com/office/drawing/2015/10/21/chartex" xmlns:cx3="http://schemas.microsoft.com/office/drawing/2016/5/9/chartex" xmlns:cx4="http://schemas.microsoft.com/office/drawing/2016/5/10/chartex" xmlns:cx5="http://schemas.microsoft.com/office/drawing/2016/5/11/chartex" xmlns:cx6="http://schemas.microsoft.com/office/drawing/2016/5/12/chartex" xmlns:cx7="http://schemas.microsoft.com/office/drawing/2016/5/13/chartex" xmlns:cx8="http://schemas.microsoft.com/office/drawing/2016/5/14/chartex" xmlns:mc="http://schemas.openxmlformats.org/markup-compatibility/2006" xmlns:aink="http://schemas.microsoft.com/office/drawing/2016/ink" xmlns:am3d="http://schemas.microsoft.com/office/drawing/2017/model3d" xmlns:o="urn:schemas-microsoft-com:office:office" xmlns:oel="http://schemas.microsoft.com/office/2019/extlst" xmlns:r="http://schemas.openxmlformats.org/officeDocument/2006/relationships" xmlns:m="http://schemas.openxmlformats.org/officeDocument/2006/math" xmlns:v="urn:schemas-microsoft-com:vml" xmlns:wp14="http://schemas.microsoft.com/office/word/2010/wordprocessingDrawing" xmlns:wp="http://schemas.openxmlformats.org/drawingml/2006/wordprocessingDrawing" xmlns:w10="urn:schemas-microsoft-com:office:word" xmlns:w="http://schemas.openxmlformats.org/wordprocessingml/2006/main" xmlns:w14="http://schemas.microsoft.com/office/word/2010/wordml" xmlns:w15="http://schemas.microsoft.com/office/word/2012/wordml" xmlns:w16cex="http://schemas.microsoft.com/office/word/2018/wordml/cex" xmlns:w16cid="http://schemas.microsoft.com/office/word/2016/wordml/cid" xmlns:w16="http://schemas.microsoft.com/office/word/2018/wordml" xmlns:w16sdtdh="http://schemas.microsoft.com/office/word/2020/wordml/sdtdatahash" xmlns:w16se="http://schemas.microsoft.com/office/word/2015/wordml/symex" xmlns:wpg="http://schemas.microsoft.com/office/word/2010/wordprocessingGroup" xmlns:wpi="http://schemas.microsoft.com/office/word/2010/wordprocessingInk" xmlns:wne="http://schemas.microsoft.com/office/word/2006/wordml" xmlns:wps="http://schemas.microsoft.com/office/word/2010/wordprocessingShape" mc:Ignorable="w14 w15 w16se w16cid w16 w16cex w16sdtdh wp14">
   <w:p>
     <w:pPr>
       <w:pStyle w:val="Footer"/>
@@ -3409,9 +2955,9 @@
       <w:t>Revision 1.</w:t>
     </w:r>
     <w:r>
-      <w:t>2</w:t>
+      <w:t>3</w:t>
     </w:r>
-    <w:del w:id="87" w:author="Comparison" w:date="2019-05-09T12:34:00Z">
+    <w:del w:id="84" w:author="Comparison" w:date="2019-05-09T12:34:00Z">
       <w:r>
         <w:delText>0</w:delText>
       </w:r>
@@ -3423,15 +2969,7 @@
       <w:t>©</w:t>
     </w:r>
     <w:r>
-      <w:t xml:space="preserve"> </w:t>
-    </w:r>
-    <w:proofErr w:type="spellStart"/>
-    <w:r>
-      <w:t>Quarch</w:t>
-    </w:r>
-    <w:proofErr w:type="spellEnd"/>
-    <w:r>
-      <w:t xml:space="preserve"> Technology</w:t>
+      <w:t xml:space="preserve"> Quarch Technology</w:t>
     </w:r>
     <w:r>
       <w:t xml:space="preserve"> 201</w:t>
@@ -3440,7 +2978,10 @@
       <w:t>8</w:t>
     </w:r>
     <w:r>
-      <w:t>-2019</w:t>
+      <w:t>-20</w:t>
+    </w:r>
+    <w:r>
+      <w:t>22</w:t>
     </w:r>
     <w:r>
       <w:tab/>
@@ -3496,7 +3037,7 @@
 </file>
 
 <file path=word/footnotes.xml><?xml version="1.0" encoding="utf-8"?>
-<w:footnotes xmlns:wpc="http://schemas.microsoft.com/office/word/2010/wordprocessingCanvas" xmlns:cx="http://schemas.microsoft.com/office/drawing/2014/chartex" xmlns:cx1="http://schemas.microsoft.com/office/drawing/2015/9/8/chartex" xmlns:cx2="http://schemas.microsoft.com/office/drawing/2015/10/21/chartex" xmlns:cx3="http://schemas.microsoft.com/office/drawing/2016/5/9/chartex" xmlns:cx4="http://schemas.microsoft.com/office/drawing/2016/5/10/chartex" xmlns:cx5="http://schemas.microsoft.com/office/drawing/2016/5/11/chartex" xmlns:cx6="http://schemas.microsoft.com/office/drawing/2016/5/12/chartex" xmlns:cx7="http://schemas.microsoft.com/office/drawing/2016/5/13/chartex" xmlns:cx8="http://schemas.microsoft.com/office/drawing/2016/5/14/chartex" xmlns:mc="http://schemas.openxmlformats.org/markup-compatibility/2006" xmlns:aink="http://schemas.microsoft.com/office/drawing/2016/ink" xmlns:am3d="http://schemas.microsoft.com/office/drawing/2017/model3d" xmlns:o="urn:schemas-microsoft-com:office:office" xmlns:r="http://schemas.openxmlformats.org/officeDocument/2006/relationships" xmlns:m="http://schemas.openxmlformats.org/officeDocument/2006/math" xmlns:v="urn:schemas-microsoft-com:vml" xmlns:wp14="http://schemas.microsoft.com/office/word/2010/wordprocessingDrawing" xmlns:wp="http://schemas.openxmlformats.org/drawingml/2006/wordprocessingDrawing" xmlns:w10="urn:schemas-microsoft-com:office:word" xmlns:w="http://schemas.openxmlformats.org/wordprocessingml/2006/main" xmlns:w14="http://schemas.microsoft.com/office/word/2010/wordml" xmlns:w15="http://schemas.microsoft.com/office/word/2012/wordml" xmlns:w16cid="http://schemas.microsoft.com/office/word/2016/wordml/cid" xmlns:w16se="http://schemas.microsoft.com/office/word/2015/wordml/symex" xmlns:wpg="http://schemas.microsoft.com/office/word/2010/wordprocessingGroup" xmlns:wpi="http://schemas.microsoft.com/office/word/2010/wordprocessingInk" xmlns:wne="http://schemas.microsoft.com/office/word/2006/wordml" xmlns:wps="http://schemas.microsoft.com/office/word/2010/wordprocessingShape" mc:Ignorable="w14 w15 w16se w16cid wp14">
+<w:footnotes xmlns:wpc="http://schemas.microsoft.com/office/word/2010/wordprocessingCanvas" xmlns:cx="http://schemas.microsoft.com/office/drawing/2014/chartex" xmlns:cx1="http://schemas.microsoft.com/office/drawing/2015/9/8/chartex" xmlns:cx2="http://schemas.microsoft.com/office/drawing/2015/10/21/chartex" xmlns:cx3="http://schemas.microsoft.com/office/drawing/2016/5/9/chartex" xmlns:cx4="http://schemas.microsoft.com/office/drawing/2016/5/10/chartex" xmlns:cx5="http://schemas.microsoft.com/office/drawing/2016/5/11/chartex" xmlns:cx6="http://schemas.microsoft.com/office/drawing/2016/5/12/chartex" xmlns:cx7="http://schemas.microsoft.com/office/drawing/2016/5/13/chartex" xmlns:cx8="http://schemas.microsoft.com/office/drawing/2016/5/14/chartex" xmlns:mc="http://schemas.openxmlformats.org/markup-compatibility/2006" xmlns:aink="http://schemas.microsoft.com/office/drawing/2016/ink" xmlns:am3d="http://schemas.microsoft.com/office/drawing/2017/model3d" xmlns:o="urn:schemas-microsoft-com:office:office" xmlns:oel="http://schemas.microsoft.com/office/2019/extlst" xmlns:r="http://schemas.openxmlformats.org/officeDocument/2006/relationships" xmlns:m="http://schemas.openxmlformats.org/officeDocument/2006/math" xmlns:v="urn:schemas-microsoft-com:vml" xmlns:wp14="http://schemas.microsoft.com/office/word/2010/wordprocessingDrawing" xmlns:wp="http://schemas.openxmlformats.org/drawingml/2006/wordprocessingDrawing" xmlns:w10="urn:schemas-microsoft-com:office:word" xmlns:w="http://schemas.openxmlformats.org/wordprocessingml/2006/main" xmlns:w14="http://schemas.microsoft.com/office/word/2010/wordml" xmlns:w15="http://schemas.microsoft.com/office/word/2012/wordml" xmlns:w16cex="http://schemas.microsoft.com/office/word/2018/wordml/cex" xmlns:w16cid="http://schemas.microsoft.com/office/word/2016/wordml/cid" xmlns:w16="http://schemas.microsoft.com/office/word/2018/wordml" xmlns:w16sdtdh="http://schemas.microsoft.com/office/word/2020/wordml/sdtdatahash" xmlns:w16se="http://schemas.microsoft.com/office/word/2015/wordml/symex" xmlns:wpg="http://schemas.microsoft.com/office/word/2010/wordprocessingGroup" xmlns:wpi="http://schemas.microsoft.com/office/word/2010/wordprocessingInk" xmlns:wne="http://schemas.microsoft.com/office/word/2006/wordml" xmlns:wps="http://schemas.microsoft.com/office/word/2010/wordprocessingShape" mc:Ignorable="w14 w15 w16se w16cid w16 w16cex w16sdtdh wp14">
   <w:footnote w:type="separator" w:id="-1">
     <w:p>
       <w:r>
@@ -3522,7 +3063,7 @@
 </file>
 
 <file path=word/header1.xml><?xml version="1.0" encoding="utf-8"?>
-<w:hdr xmlns:wpc="http://schemas.microsoft.com/office/word/2010/wordprocessingCanvas" xmlns:cx="http://schemas.microsoft.com/office/drawing/2014/chartex" xmlns:cx1="http://schemas.microsoft.com/office/drawing/2015/9/8/chartex" xmlns:cx2="http://schemas.microsoft.com/office/drawing/2015/10/21/chartex" xmlns:cx3="http://schemas.microsoft.com/office/drawing/2016/5/9/chartex" xmlns:cx4="http://schemas.microsoft.com/office/drawing/2016/5/10/chartex" xmlns:cx5="http://schemas.microsoft.com/office/drawing/2016/5/11/chartex" xmlns:cx6="http://schemas.microsoft.com/office/drawing/2016/5/12/chartex" xmlns:cx7="http://schemas.microsoft.com/office/drawing/2016/5/13/chartex" xmlns:cx8="http://schemas.microsoft.com/office/drawing/2016/5/14/chartex" xmlns:mc="http://schemas.openxmlformats.org/markup-compatibility/2006" xmlns:aink="http://schemas.microsoft.com/office/drawing/2016/ink" xmlns:am3d="http://schemas.microsoft.com/office/drawing/2017/model3d" xmlns:o="urn:schemas-microsoft-com:office:office" xmlns:r="http://schemas.openxmlformats.org/officeDocument/2006/relationships" xmlns:m="http://schemas.openxmlformats.org/officeDocument/2006/math" xmlns:v="urn:schemas-microsoft-com:vml" xmlns:wp14="http://schemas.microsoft.com/office/word/2010/wordprocessingDrawing" xmlns:wp="http://schemas.openxmlformats.org/drawingml/2006/wordprocessingDrawing" xmlns:w10="urn:schemas-microsoft-com:office:word" xmlns:w="http://schemas.openxmlformats.org/wordprocessingml/2006/main" xmlns:w14="http://schemas.microsoft.com/office/word/2010/wordml" xmlns:w15="http://schemas.microsoft.com/office/word/2012/wordml" xmlns:w16cid="http://schemas.microsoft.com/office/word/2016/wordml/cid" xmlns:w16se="http://schemas.microsoft.com/office/word/2015/wordml/symex" xmlns:wpg="http://schemas.microsoft.com/office/word/2010/wordprocessingGroup" xmlns:wpi="http://schemas.microsoft.com/office/word/2010/wordprocessingInk" xmlns:wne="http://schemas.microsoft.com/office/word/2006/wordml" xmlns:wps="http://schemas.microsoft.com/office/word/2010/wordprocessingShape" mc:Ignorable="w14 w15 w16se w16cid wp14">
+<w:hdr xmlns:wpc="http://schemas.microsoft.com/office/word/2010/wordprocessingCanvas" xmlns:cx="http://schemas.microsoft.com/office/drawing/2014/chartex" xmlns:cx1="http://schemas.microsoft.com/office/drawing/2015/9/8/chartex" xmlns:cx2="http://schemas.microsoft.com/office/drawing/2015/10/21/chartex" xmlns:cx3="http://schemas.microsoft.com/office/drawing/2016/5/9/chartex" xmlns:cx4="http://schemas.microsoft.com/office/drawing/2016/5/10/chartex" xmlns:cx5="http://schemas.microsoft.com/office/drawing/2016/5/11/chartex" xmlns:cx6="http://schemas.microsoft.com/office/drawing/2016/5/12/chartex" xmlns:cx7="http://schemas.microsoft.com/office/drawing/2016/5/13/chartex" xmlns:cx8="http://schemas.microsoft.com/office/drawing/2016/5/14/chartex" xmlns:mc="http://schemas.openxmlformats.org/markup-compatibility/2006" xmlns:aink="http://schemas.microsoft.com/office/drawing/2016/ink" xmlns:am3d="http://schemas.microsoft.com/office/drawing/2017/model3d" xmlns:o="urn:schemas-microsoft-com:office:office" xmlns:oel="http://schemas.microsoft.com/office/2019/extlst" xmlns:r="http://schemas.openxmlformats.org/officeDocument/2006/relationships" xmlns:m="http://schemas.openxmlformats.org/officeDocument/2006/math" xmlns:v="urn:schemas-microsoft-com:vml" xmlns:wp14="http://schemas.microsoft.com/office/word/2010/wordprocessingDrawing" xmlns:wp="http://schemas.openxmlformats.org/drawingml/2006/wordprocessingDrawing" xmlns:w10="urn:schemas-microsoft-com:office:word" xmlns:w="http://schemas.openxmlformats.org/wordprocessingml/2006/main" xmlns:w14="http://schemas.microsoft.com/office/word/2010/wordml" xmlns:w15="http://schemas.microsoft.com/office/word/2012/wordml" xmlns:w16cex="http://schemas.microsoft.com/office/word/2018/wordml/cex" xmlns:w16cid="http://schemas.microsoft.com/office/word/2016/wordml/cid" xmlns:w16="http://schemas.microsoft.com/office/word/2018/wordml" xmlns:w16sdtdh="http://schemas.microsoft.com/office/word/2020/wordml/sdtdatahash" xmlns:w16se="http://schemas.microsoft.com/office/word/2015/wordml/symex" xmlns:wpg="http://schemas.microsoft.com/office/word/2010/wordprocessingGroup" xmlns:wpi="http://schemas.microsoft.com/office/word/2010/wordprocessingInk" xmlns:wne="http://schemas.microsoft.com/office/word/2006/wordml" xmlns:wps="http://schemas.microsoft.com/office/word/2010/wordprocessingShape" mc:Ignorable="w14 w15 w16se w16cid w16 w16cex w16sdtdh wp14">
   <w:p>
     <w:pPr>
       <w:pStyle w:val="Header"/>
@@ -3592,19 +3133,16 @@
       <w:tab/>
     </w:r>
     <w:r>
-      <w:t>AN-01</w:t>
+      <w:t>AN-0</w:t>
     </w:r>
     <w:r>
-      <w:t>7</w:t>
+      <w:t>22</w:t>
     </w:r>
     <w:r>
       <w:t xml:space="preserve"> – </w:t>
     </w:r>
     <w:r>
-      <w:t xml:space="preserve">QPS automation with </w:t>
-    </w:r>
-    <w:r>
-      <w:t>FIO</w:t>
+      <w:t>QIS automation and post processing</w:t>
     </w:r>
   </w:p>
   <w:p>
@@ -3621,7 +3159,7 @@
 </file>
 
 <file path=word/numbering.xml><?xml version="1.0" encoding="utf-8"?>
-<w:numbering xmlns:wpc="http://schemas.microsoft.com/office/word/2010/wordprocessingCanvas" xmlns:cx="http://schemas.microsoft.com/office/drawing/2014/chartex" xmlns:cx1="http://schemas.microsoft.com/office/drawing/2015/9/8/chartex" xmlns:cx2="http://schemas.microsoft.com/office/drawing/2015/10/21/chartex" xmlns:cx3="http://schemas.microsoft.com/office/drawing/2016/5/9/chartex" xmlns:cx4="http://schemas.microsoft.com/office/drawing/2016/5/10/chartex" xmlns:cx5="http://schemas.microsoft.com/office/drawing/2016/5/11/chartex" xmlns:cx6="http://schemas.microsoft.com/office/drawing/2016/5/12/chartex" xmlns:cx7="http://schemas.microsoft.com/office/drawing/2016/5/13/chartex" xmlns:cx8="http://schemas.microsoft.com/office/drawing/2016/5/14/chartex" xmlns:mc="http://schemas.openxmlformats.org/markup-compatibility/2006" xmlns:aink="http://schemas.microsoft.com/office/drawing/2016/ink" xmlns:am3d="http://schemas.microsoft.com/office/drawing/2017/model3d" xmlns:o="urn:schemas-microsoft-com:office:office" xmlns:r="http://schemas.openxmlformats.org/officeDocument/2006/relationships" xmlns:m="http://schemas.openxmlformats.org/officeDocument/2006/math" xmlns:v="urn:schemas-microsoft-com:vml" xmlns:wp14="http://schemas.microsoft.com/office/word/2010/wordprocessingDrawing" xmlns:wp="http://schemas.openxmlformats.org/drawingml/2006/wordprocessingDrawing" xmlns:w10="urn:schemas-microsoft-com:office:word" xmlns:w="http://schemas.openxmlformats.org/wordprocessingml/2006/main" xmlns:w14="http://schemas.microsoft.com/office/word/2010/wordml" xmlns:w15="http://schemas.microsoft.com/office/word/2012/wordml" xmlns:w16cid="http://schemas.microsoft.com/office/word/2016/wordml/cid" xmlns:w16se="http://schemas.microsoft.com/office/word/2015/wordml/symex" xmlns:wpg="http://schemas.microsoft.com/office/word/2010/wordprocessingGroup" xmlns:wpi="http://schemas.microsoft.com/office/word/2010/wordprocessingInk" xmlns:wne="http://schemas.microsoft.com/office/word/2006/wordml" xmlns:wps="http://schemas.microsoft.com/office/word/2010/wordprocessingShape" mc:Ignorable="w14 w15 w16se w16cid wp14">
+<w:numbering xmlns:wpc="http://schemas.microsoft.com/office/word/2010/wordprocessingCanvas" xmlns:cx="http://schemas.microsoft.com/office/drawing/2014/chartex" xmlns:cx1="http://schemas.microsoft.com/office/drawing/2015/9/8/chartex" xmlns:cx2="http://schemas.microsoft.com/office/drawing/2015/10/21/chartex" xmlns:cx3="http://schemas.microsoft.com/office/drawing/2016/5/9/chartex" xmlns:cx4="http://schemas.microsoft.com/office/drawing/2016/5/10/chartex" xmlns:cx5="http://schemas.microsoft.com/office/drawing/2016/5/11/chartex" xmlns:cx6="http://schemas.microsoft.com/office/drawing/2016/5/12/chartex" xmlns:cx7="http://schemas.microsoft.com/office/drawing/2016/5/13/chartex" xmlns:cx8="http://schemas.microsoft.com/office/drawing/2016/5/14/chartex" xmlns:mc="http://schemas.openxmlformats.org/markup-compatibility/2006" xmlns:aink="http://schemas.microsoft.com/office/drawing/2016/ink" xmlns:am3d="http://schemas.microsoft.com/office/drawing/2017/model3d" xmlns:o="urn:schemas-microsoft-com:office:office" xmlns:oel="http://schemas.microsoft.com/office/2019/extlst" xmlns:r="http://schemas.openxmlformats.org/officeDocument/2006/relationships" xmlns:m="http://schemas.openxmlformats.org/officeDocument/2006/math" xmlns:v="urn:schemas-microsoft-com:vml" xmlns:wp14="http://schemas.microsoft.com/office/word/2010/wordprocessingDrawing" xmlns:wp="http://schemas.openxmlformats.org/drawingml/2006/wordprocessingDrawing" xmlns:w10="urn:schemas-microsoft-com:office:word" xmlns:w="http://schemas.openxmlformats.org/wordprocessingml/2006/main" xmlns:w14="http://schemas.microsoft.com/office/word/2010/wordml" xmlns:w15="http://schemas.microsoft.com/office/word/2012/wordml" xmlns:w16cex="http://schemas.microsoft.com/office/word/2018/wordml/cex" xmlns:w16cid="http://schemas.microsoft.com/office/word/2016/wordml/cid" xmlns:w16="http://schemas.microsoft.com/office/word/2018/wordml" xmlns:w16sdtdh="http://schemas.microsoft.com/office/word/2020/wordml/sdtdatahash" xmlns:w16se="http://schemas.microsoft.com/office/word/2015/wordml/symex" xmlns:wpg="http://schemas.microsoft.com/office/word/2010/wordprocessingGroup" xmlns:wpi="http://schemas.microsoft.com/office/word/2010/wordprocessingInk" xmlns:wne="http://schemas.microsoft.com/office/word/2006/wordml" xmlns:wps="http://schemas.microsoft.com/office/word/2010/wordprocessingShape" mc:Ignorable="w14 w15 w16se w16cid w16 w16cex w16sdtdh wp14">
   <w:abstractNum w:abstractNumId="0" w15:restartNumberingAfterBreak="0">
     <w:nsid w:val="462B2F0B"/>
     <w:multiLevelType w:val="multilevel"/>
@@ -4329,19 +3867,19 @@
       </w:rPr>
     </w:lvl>
   </w:abstractNum>
-  <w:num w:numId="1">
+  <w:num w:numId="1" w16cid:durableId="32314249">
     <w:abstractNumId w:val="3"/>
   </w:num>
-  <w:num w:numId="2">
+  <w:num w:numId="2" w16cid:durableId="284391957">
     <w:abstractNumId w:val="2"/>
   </w:num>
-  <w:num w:numId="3">
+  <w:num w:numId="3" w16cid:durableId="1979913568">
     <w:abstractNumId w:val="1"/>
   </w:num>
-  <w:num w:numId="4">
+  <w:num w:numId="4" w16cid:durableId="800003942">
     <w:abstractNumId w:val="0"/>
   </w:num>
-  <w:num w:numId="5">
+  <w:num w:numId="5" w16cid:durableId="6291641">
     <w:abstractNumId w:val="0"/>
     <w:lvlOverride w:ilvl="0">
       <w:startOverride w:val="1"/>
@@ -4371,10 +3909,10 @@
       <w:startOverride w:val="1"/>
     </w:lvlOverride>
   </w:num>
-  <w:num w:numId="6">
+  <w:num w:numId="6" w16cid:durableId="1090851593">
     <w:abstractNumId w:val="5"/>
   </w:num>
-  <w:num w:numId="7">
+  <w:num w:numId="7" w16cid:durableId="1581869425">
     <w:abstractNumId w:val="4"/>
   </w:num>
   <w:numIdMacAtCleanup w:val="5"/>
@@ -4382,7 +3920,7 @@
 </file>
 
 <file path=word/styles.xml><?xml version="1.0" encoding="utf-8"?>
-<w:styles xmlns:mc="http://schemas.openxmlformats.org/markup-compatibility/2006" xmlns:r="http://schemas.openxmlformats.org/officeDocument/2006/relationships" xmlns:w="http://schemas.openxmlformats.org/wordprocessingml/2006/main" xmlns:w14="http://schemas.microsoft.com/office/word/2010/wordml" xmlns:w15="http://schemas.microsoft.com/office/word/2012/wordml" xmlns:w16cid="http://schemas.microsoft.com/office/word/2016/wordml/cid" xmlns:w16se="http://schemas.microsoft.com/office/word/2015/wordml/symex" mc:Ignorable="w14 w15 w16se w16cid">
+<w:styles xmlns:mc="http://schemas.openxmlformats.org/markup-compatibility/2006" xmlns:r="http://schemas.openxmlformats.org/officeDocument/2006/relationships" xmlns:w="http://schemas.openxmlformats.org/wordprocessingml/2006/main" xmlns:w14="http://schemas.microsoft.com/office/word/2010/wordml" xmlns:w15="http://schemas.microsoft.com/office/word/2012/wordml" xmlns:w16cex="http://schemas.microsoft.com/office/word/2018/wordml/cex" xmlns:w16cid="http://schemas.microsoft.com/office/word/2016/wordml/cid" xmlns:w16="http://schemas.microsoft.com/office/word/2018/wordml" xmlns:w16sdtdh="http://schemas.microsoft.com/office/word/2020/wordml/sdtdatahash" xmlns:w16se="http://schemas.microsoft.com/office/word/2015/wordml/symex" mc:Ignorable="w14 w15 w16se w16cid w16 w16cex w16sdtdh">
   <w:docDefaults>
     <w:rPrDefault>
       <w:rPr>

</xml_diff>